<commit_message>
added SH section (exp)
</commit_message>
<xml_diff>
--- a/MidtermProgressReport/midtermprogressreport.docx
+++ b/MidtermProgressReport/midtermprogressreport.docx
@@ -1,6 +1,6 @@
 
 <file path=word/document.xml><?xml version="1.0" encoding="utf-8"?>
-<w:document xmlns:wpc="http://schemas.microsoft.com/office/word/2010/wordprocessingCanvas" xmlns:cx="http://schemas.microsoft.com/office/drawing/2014/chartex" xmlns:cx1="http://schemas.microsoft.com/office/drawing/2015/9/8/chartex" xmlns:cx2="http://schemas.microsoft.com/office/drawing/2015/10/21/chartex" xmlns:cx3="http://schemas.microsoft.com/office/drawing/2016/5/9/chartex" xmlns:cx4="http://schemas.microsoft.com/office/drawing/2016/5/10/chartex" xmlns:cx5="http://schemas.microsoft.com/office/drawing/2016/5/11/chartex" xmlns:cx6="http://schemas.microsoft.com/office/drawing/2016/5/12/chartex" xmlns:cx7="http://schemas.microsoft.com/office/drawing/2016/5/13/chartex" xmlns:cx8="http://schemas.microsoft.com/office/drawing/2016/5/14/chartex" xmlns:mc="http://schemas.openxmlformats.org/markup-compatibility/2006" xmlns:aink="http://schemas.microsoft.com/office/drawing/2016/ink" xmlns:am3d="http://schemas.microsoft.com/office/drawing/2017/model3d" xmlns:o="urn:schemas-microsoft-com:office:office" xmlns:r="http://schemas.openxmlformats.org/officeDocument/2006/relationships" xmlns:m="http://schemas.openxmlformats.org/officeDocument/2006/math" xmlns:v="urn:schemas-microsoft-com:vml" xmlns:wp14="http://schemas.microsoft.com/office/word/2010/wordprocessingDrawing" xmlns:wp="http://schemas.openxmlformats.org/drawingml/2006/wordprocessingDrawing" xmlns:w10="urn:schemas-microsoft-com:office:word" xmlns:w="http://schemas.openxmlformats.org/wordprocessingml/2006/main" xmlns:w14="http://schemas.microsoft.com/office/word/2010/wordml" xmlns:w15="http://schemas.microsoft.com/office/word/2012/wordml" xmlns:w16cid="http://schemas.microsoft.com/office/word/2016/wordml/cid" xmlns:w16se="http://schemas.microsoft.com/office/word/2015/wordml/symex" xmlns:wpg="http://schemas.microsoft.com/office/word/2010/wordprocessingGroup" xmlns:wpi="http://schemas.microsoft.com/office/word/2010/wordprocessingInk" xmlns:wne="http://schemas.microsoft.com/office/word/2006/wordml" xmlns:wps="http://schemas.microsoft.com/office/word/2010/wordprocessingShape" mc:Ignorable="w14 w15 w16se w16cid wp14">
+<w:document xmlns:wpc="http://schemas.microsoft.com/office/word/2010/wordprocessingCanvas" xmlns:cx="http://schemas.microsoft.com/office/drawing/2014/chartex" xmlns:mc="http://schemas.openxmlformats.org/markup-compatibility/2006" xmlns:o="urn:schemas-microsoft-com:office:office" xmlns:r="http://schemas.openxmlformats.org/officeDocument/2006/relationships" xmlns:m="http://schemas.openxmlformats.org/officeDocument/2006/math" xmlns:v="urn:schemas-microsoft-com:vml" xmlns:wp14="http://schemas.microsoft.com/office/word/2010/wordprocessingDrawing" xmlns:wp="http://schemas.openxmlformats.org/drawingml/2006/wordprocessingDrawing" xmlns:w10="urn:schemas-microsoft-com:office:word" xmlns:w="http://schemas.openxmlformats.org/wordprocessingml/2006/main" xmlns:w14="http://schemas.microsoft.com/office/word/2010/wordml" xmlns:w15="http://schemas.microsoft.com/office/word/2012/wordml" xmlns:w16se="http://schemas.microsoft.com/office/word/2015/wordml/symex" xmlns:wpg="http://schemas.microsoft.com/office/word/2010/wordprocessingGroup" xmlns:wpi="http://schemas.microsoft.com/office/word/2010/wordprocessingInk" xmlns:wne="http://schemas.microsoft.com/office/word/2006/wordml" xmlns:wps="http://schemas.microsoft.com/office/word/2010/wordprocessingShape" mc:Ignorable="w14 w15 w16se wp14">
   <w:body>
     <w:p>
       <w:pPr>
@@ -203,7 +203,25 @@
           <w:sz w:val="24"/>
           <w:szCs w:val="24"/>
         </w:rPr>
-        <w:t xml:space="preserve"> and Tensorflow. </w:t>
+        <w:t xml:space="preserve"> and </w:t>
+      </w:r>
+      <w:proofErr w:type="spellStart"/>
+      <w:r>
+        <w:rPr>
+          <w:rFonts w:ascii="Times New Roman" w:hAnsi="Times New Roman" w:cs="Times New Roman"/>
+          <w:sz w:val="24"/>
+          <w:szCs w:val="24"/>
+        </w:rPr>
+        <w:t>Tensorflow</w:t>
+      </w:r>
+      <w:proofErr w:type="spellEnd"/>
+      <w:r>
+        <w:rPr>
+          <w:rFonts w:ascii="Times New Roman" w:hAnsi="Times New Roman" w:cs="Times New Roman"/>
+          <w:sz w:val="24"/>
+          <w:szCs w:val="24"/>
+        </w:rPr>
+        <w:t xml:space="preserve">. </w:t>
       </w:r>
       <w:proofErr w:type="spellStart"/>
       <w:r>
@@ -335,19 +353,197 @@
       <w:pPr>
         <w:rPr>
           <w:rFonts w:ascii="Times New Roman" w:hAnsi="Times New Roman" w:cs="Times New Roman"/>
+          <w:sz w:val="24"/>
+          <w:szCs w:val="24"/>
+        </w:rPr>
+      </w:pPr>
+      <w:r>
+        <w:rPr>
+          <w:rFonts w:ascii="Times New Roman" w:hAnsi="Times New Roman" w:cs="Times New Roman"/>
+          <w:sz w:val="24"/>
+          <w:szCs w:val="24"/>
+        </w:rPr>
+        <w:t xml:space="preserve">Steven is using the experimental walking kinetics data of Schwartz et al. </w:t>
+      </w:r>
+      <w:r>
+        <w:rPr>
+          <w:rFonts w:ascii="Times New Roman" w:hAnsi="Times New Roman" w:cs="Times New Roman"/>
           <w:i/>
           <w:sz w:val="24"/>
           <w:szCs w:val="24"/>
         </w:rPr>
-      </w:pPr>
-      <w:r>
-        <w:rPr>
-          <w:rFonts w:ascii="Times New Roman" w:hAnsi="Times New Roman" w:cs="Times New Roman"/>
-          <w:i/>
-          <w:sz w:val="24"/>
-          <w:szCs w:val="24"/>
-        </w:rPr>
-        <w:t xml:space="preserve">Steven: here would be a good place to talk about your data collection and supervised model from experimental data. </w:t>
+        <w:t>Journal of Biomechanics</w:t>
+      </w:r>
+      <w:r>
+        <w:rPr>
+          <w:rFonts w:ascii="Times New Roman" w:hAnsi="Times New Roman" w:cs="Times New Roman"/>
+          <w:sz w:val="24"/>
+          <w:szCs w:val="24"/>
+        </w:rPr>
+        <w:t xml:space="preserve"> 41 (2008) to initialize a model intended to mimic human walking.  While a reinforcement learning agent is, in principle, able to find the best policy purely by experience, the optimization problem can be difficult due to a large search space and the presence of many local minima which are not globally optimal.  For example, if the Open AI model is initialized with default settings, it simply falls over backward.  It accumulates negative reward for each </w:t>
+      </w:r>
+      <w:proofErr w:type="spellStart"/>
+      <w:r>
+        <w:rPr>
+          <w:rFonts w:ascii="Times New Roman" w:hAnsi="Times New Roman" w:cs="Times New Roman"/>
+          <w:sz w:val="24"/>
+          <w:szCs w:val="24"/>
+        </w:rPr>
+        <w:lastRenderedPageBreak/>
+        <w:t>timestep</w:t>
+      </w:r>
+      <w:proofErr w:type="spellEnd"/>
+      <w:r>
+        <w:rPr>
+          <w:rFonts w:ascii="Times New Roman" w:hAnsi="Times New Roman" w:cs="Times New Roman"/>
+          <w:sz w:val="24"/>
+          <w:szCs w:val="24"/>
+        </w:rPr>
+        <w:t xml:space="preserve"> that it moves backward, so the locally optimal strategy may be to fall over backward as quickly as possible to reduce the negative reward.  Steven has</w:t>
+      </w:r>
+      <w:r>
+        <w:rPr>
+          <w:rFonts w:ascii="Times New Roman" w:hAnsi="Times New Roman" w:cs="Times New Roman"/>
+          <w:sz w:val="24"/>
+          <w:szCs w:val="24"/>
+        </w:rPr>
+        <w:t xml:space="preserve"> mapped the experimental data to specific observations and actions within </w:t>
+      </w:r>
+      <w:proofErr w:type="spellStart"/>
+      <w:r>
+        <w:rPr>
+          <w:rFonts w:ascii="Times New Roman" w:hAnsi="Times New Roman" w:cs="Times New Roman"/>
+          <w:sz w:val="24"/>
+          <w:szCs w:val="24"/>
+        </w:rPr>
+        <w:t>Opensim</w:t>
+      </w:r>
+      <w:proofErr w:type="spellEnd"/>
+      <w:r>
+        <w:rPr>
+          <w:rFonts w:ascii="Times New Roman" w:hAnsi="Times New Roman" w:cs="Times New Roman"/>
+          <w:sz w:val="24"/>
+          <w:szCs w:val="24"/>
+        </w:rPr>
+        <w:t>, and has</w:t>
+      </w:r>
+      <w:r>
+        <w:rPr>
+          <w:rFonts w:ascii="Times New Roman" w:hAnsi="Times New Roman" w:cs="Times New Roman"/>
+          <w:sz w:val="24"/>
+          <w:szCs w:val="24"/>
+        </w:rPr>
+        <w:t xml:space="preserve"> completed a linear regression model</w:t>
+      </w:r>
+      <w:r>
+        <w:rPr>
+          <w:rFonts w:ascii="Times New Roman" w:hAnsi="Times New Roman" w:cs="Times New Roman"/>
+          <w:sz w:val="24"/>
+          <w:szCs w:val="24"/>
+        </w:rPr>
+        <w:t xml:space="preserve"> using </w:t>
+      </w:r>
+      <w:proofErr w:type="spellStart"/>
+      <w:r>
+        <w:rPr>
+          <w:rFonts w:ascii="Times New Roman" w:hAnsi="Times New Roman" w:cs="Times New Roman"/>
+          <w:sz w:val="24"/>
+          <w:szCs w:val="24"/>
+        </w:rPr>
+        <w:t>Sci</w:t>
+      </w:r>
+      <w:proofErr w:type="spellEnd"/>
+      <w:r>
+        <w:rPr>
+          <w:rFonts w:ascii="Times New Roman" w:hAnsi="Times New Roman" w:cs="Times New Roman"/>
+          <w:sz w:val="24"/>
+          <w:szCs w:val="24"/>
+        </w:rPr>
+        <w:t xml:space="preserve">-Kit Learn. </w:t>
+      </w:r>
+      <w:r>
+        <w:rPr>
+          <w:rFonts w:ascii="Times New Roman" w:hAnsi="Times New Roman" w:cs="Times New Roman"/>
+          <w:sz w:val="24"/>
+          <w:szCs w:val="24"/>
+        </w:rPr>
+        <w:t xml:space="preserve"> </w:t>
+      </w:r>
+      <w:r>
+        <w:rPr>
+          <w:rFonts w:ascii="Times New Roman" w:hAnsi="Times New Roman" w:cs="Times New Roman"/>
+          <w:sz w:val="24"/>
+          <w:szCs w:val="24"/>
+        </w:rPr>
+        <w:t xml:space="preserve">This model </w:t>
+      </w:r>
+      <w:r>
+        <w:rPr>
+          <w:rFonts w:ascii="Times New Roman" w:hAnsi="Times New Roman" w:cs="Times New Roman"/>
+          <w:sz w:val="24"/>
+          <w:szCs w:val="24"/>
+        </w:rPr>
+        <w:t>predicts muscle activations</w:t>
+      </w:r>
+      <w:r>
+        <w:rPr>
+          <w:rFonts w:ascii="Times New Roman" w:hAnsi="Times New Roman" w:cs="Times New Roman"/>
+          <w:sz w:val="24"/>
+          <w:szCs w:val="24"/>
+        </w:rPr>
+        <w:t xml:space="preserve"> with good accuracy</w:t>
+      </w:r>
+      <w:bookmarkStart w:id="0" w:name="_GoBack"/>
+      <w:bookmarkEnd w:id="0"/>
+      <w:r>
+        <w:rPr>
+          <w:rFonts w:ascii="Times New Roman" w:hAnsi="Times New Roman" w:cs="Times New Roman"/>
+          <w:sz w:val="24"/>
+          <w:szCs w:val="24"/>
+        </w:rPr>
+        <w:t xml:space="preserve"> based on the angle of several</w:t>
+      </w:r>
+      <w:r>
+        <w:rPr>
+          <w:rFonts w:ascii="Times New Roman" w:hAnsi="Times New Roman" w:cs="Times New Roman"/>
+          <w:sz w:val="24"/>
+          <w:szCs w:val="24"/>
+        </w:rPr>
+        <w:t xml:space="preserve"> important joints, although it</w:t>
+      </w:r>
+      <w:r>
+        <w:rPr>
+          <w:rFonts w:ascii="Times New Roman" w:hAnsi="Times New Roman" w:cs="Times New Roman"/>
+          <w:sz w:val="24"/>
+          <w:szCs w:val="24"/>
+        </w:rPr>
+        <w:t xml:space="preserve"> </w:t>
+      </w:r>
+      <w:proofErr w:type="gramStart"/>
+      <w:r>
+        <w:rPr>
+          <w:rFonts w:ascii="Times New Roman" w:hAnsi="Times New Roman" w:cs="Times New Roman"/>
+          <w:sz w:val="24"/>
+          <w:szCs w:val="24"/>
+        </w:rPr>
+        <w:t>model</w:t>
+      </w:r>
+      <w:proofErr w:type="gramEnd"/>
+      <w:r>
+        <w:rPr>
+          <w:rFonts w:ascii="Times New Roman" w:hAnsi="Times New Roman" w:cs="Times New Roman"/>
+          <w:sz w:val="24"/>
+          <w:szCs w:val="24"/>
+        </w:rPr>
+        <w:t xml:space="preserve"> has not yet been interfaced with the simulation and agents.</w:t>
+      </w:r>
+      <w:r>
+        <w:rPr>
+          <w:rFonts w:ascii="Times New Roman" w:hAnsi="Times New Roman" w:cs="Times New Roman"/>
+          <w:sz w:val="24"/>
+          <w:szCs w:val="24"/>
+        </w:rPr>
+        <w:t xml:space="preserve">  A linear regression was chosen because the initial standing start position is outside the range of experimental data, which is from continuous walking, so a low-variance model may give a lower extrapolation error.</w:t>
       </w:r>
     </w:p>
     <w:p>
@@ -367,22 +563,12 @@
           <w:szCs w:val="24"/>
         </w:rPr>
       </w:pPr>
-    </w:p>
-    <w:p>
-      <w:pPr>
-        <w:rPr>
-          <w:rFonts w:ascii="Times New Roman" w:hAnsi="Times New Roman" w:cs="Times New Roman"/>
-          <w:sz w:val="24"/>
-          <w:szCs w:val="24"/>
-        </w:rPr>
-      </w:pPr>
-      <w:r>
-        <w:rPr>
-          <w:rFonts w:ascii="Times New Roman" w:hAnsi="Times New Roman" w:cs="Times New Roman"/>
-          <w:sz w:val="24"/>
-          <w:szCs w:val="24"/>
-        </w:rPr>
-        <w:lastRenderedPageBreak/>
+      <w:r>
+        <w:rPr>
+          <w:rFonts w:ascii="Times New Roman" w:hAnsi="Times New Roman" w:cs="Times New Roman"/>
+          <w:sz w:val="24"/>
+          <w:szCs w:val="24"/>
+        </w:rPr>
         <w:t xml:space="preserve">Eric has completed the continuous DQN implementation. Due to the fact the DQN is only available for </w:t>
       </w:r>
       <w:r>
@@ -675,17 +861,7 @@
           <w:sz w:val="24"/>
           <w:szCs w:val="24"/>
         </w:rPr>
-        <w:t>, provides an asynchronous NAF within N collect threads and 1 trainer thread therefore probably we will move into this implementation. Unlike A3C, Asynchronous NAF is an off-policy method and each collect thread</w:t>
-      </w:r>
-      <w:bookmarkStart w:id="0" w:name="_GoBack"/>
-      <w:bookmarkEnd w:id="0"/>
-      <w:r>
-        <w:rPr>
-          <w:rFonts w:ascii="Times New Roman" w:hAnsi="Times New Roman" w:cs="Times New Roman"/>
-          <w:sz w:val="24"/>
-          <w:szCs w:val="24"/>
-        </w:rPr>
-        <w:t xml:space="preserve"> will not provide any gradient information and we are going to evaluate </w:t>
+        <w:t xml:space="preserve">, provides an asynchronous NAF within N collect threads and 1 trainer thread therefore probably we will move into this implementation. Unlike A3C, Asynchronous NAF is an off-policy method and each collect thread will not provide any gradient information and we are going to evaluate </w:t>
       </w:r>
       <w:proofErr w:type="gramStart"/>
       <w:r>
@@ -1019,6 +1195,7 @@
           <w:sz w:val="24"/>
           <w:szCs w:val="24"/>
         </w:rPr>
+        <w:lastRenderedPageBreak/>
         <w:t>are currently implemented as fully connected networks with all non-output layers shared</w:t>
       </w:r>
       <w:r>
@@ -1131,16 +1308,7 @@
           <w:sz w:val="24"/>
           <w:szCs w:val="24"/>
         </w:rPr>
-        <w:t xml:space="preserve"> we outlined in the Short Review Essay. The next immediate task is to </w:t>
-      </w:r>
-      <w:r>
-        <w:rPr>
-          <w:rFonts w:ascii="Times New Roman" w:hAnsi="Times New Roman" w:cs="Times New Roman"/>
-          <w:sz w:val="24"/>
-          <w:szCs w:val="24"/>
-        </w:rPr>
-        <w:lastRenderedPageBreak/>
-        <w:t xml:space="preserve">bootstrap the neural network controllers using the supervised model created with the experimental data. The remaining tasks involve tweaking network architecture and exploring new methodologies, such as frame skipping, to speed up training time. </w:t>
+        <w:t xml:space="preserve"> we outlined in the Short Review Essay. The next immediate task is to bootstrap the neural network controllers using the supervised model created with the experimental data. The remaining tasks involve tweaking network architecture and exploring new methodologies, such as frame skipping, to speed up training time. </w:t>
       </w:r>
       <w:r>
         <w:rPr>
@@ -2066,6 +2234,7 @@
           <w:sz w:val="24"/>
           <w:szCs w:val="24"/>
         </w:rPr>
+        <w:lastRenderedPageBreak/>
         <w:t xml:space="preserve">One major issue we foresee is availability of resources. Most of our algorithms are extremely compute-intensive. We have seen many posts on the challenge page describing some breakthrough strategies as brute force and using many GPUs to train a given agent for hundreds of hours. Although we have 3 GPUs across our team, we no longer have weeks to train our agents and may simply be constrained by compute time. </w:t>
       </w:r>
     </w:p>
@@ -2080,7 +2249,7 @@
 </file>
 
 <file path=word/styles.xml><?xml version="1.0" encoding="utf-8"?>
-<w:styles xmlns:mc="http://schemas.openxmlformats.org/markup-compatibility/2006" xmlns:r="http://schemas.openxmlformats.org/officeDocument/2006/relationships" xmlns:w="http://schemas.openxmlformats.org/wordprocessingml/2006/main" xmlns:w14="http://schemas.microsoft.com/office/word/2010/wordml" xmlns:w15="http://schemas.microsoft.com/office/word/2012/wordml" xmlns:w16cid="http://schemas.microsoft.com/office/word/2016/wordml/cid" xmlns:w16se="http://schemas.microsoft.com/office/word/2015/wordml/symex" mc:Ignorable="w14 w15 w16se w16cid">
+<w:styles xmlns:mc="http://schemas.openxmlformats.org/markup-compatibility/2006" xmlns:r="http://schemas.openxmlformats.org/officeDocument/2006/relationships" xmlns:w="http://schemas.openxmlformats.org/wordprocessingml/2006/main" xmlns:w14="http://schemas.microsoft.com/office/word/2010/wordml" xmlns:w15="http://schemas.microsoft.com/office/word/2012/wordml" xmlns:w16se="http://schemas.microsoft.com/office/word/2015/wordml/symex" mc:Ignorable="w14 w15 w16se">
   <w:docDefaults>
     <w:rPrDefault>
       <w:rPr>
@@ -2096,7 +2265,7 @@
       </w:pPr>
     </w:pPrDefault>
   </w:docDefaults>
-  <w:latentStyles w:defLockedState="0" w:defUIPriority="99" w:defSemiHidden="0" w:defUnhideWhenUsed="0" w:defQFormat="0" w:count="375">
+  <w:latentStyles w:defLockedState="0" w:defUIPriority="99" w:defSemiHidden="0" w:defUnhideWhenUsed="0" w:defQFormat="0" w:count="371">
     <w:lsdException w:name="Normal" w:uiPriority="0" w:qFormat="1"/>
     <w:lsdException w:name="heading 1" w:uiPriority="9" w:qFormat="1"/>
     <w:lsdException w:name="heading 2" w:semiHidden="1" w:uiPriority="9" w:unhideWhenUsed="1" w:qFormat="1"/>
@@ -2468,10 +2637,6 @@
     <w:lsdException w:name="List Table 5 Dark Accent 6" w:uiPriority="50"/>
     <w:lsdException w:name="List Table 6 Colorful Accent 6" w:uiPriority="51"/>
     <w:lsdException w:name="List Table 7 Colorful Accent 6" w:uiPriority="52"/>
-    <w:lsdException w:name="Mention" w:semiHidden="1" w:unhideWhenUsed="1"/>
-    <w:lsdException w:name="Smart Hyperlink" w:semiHidden="1" w:unhideWhenUsed="1"/>
-    <w:lsdException w:name="Hashtag" w:semiHidden="1" w:unhideWhenUsed="1"/>
-    <w:lsdException w:name="Unresolved Mention" w:semiHidden="1" w:unhideWhenUsed="1"/>
   </w:latentStyles>
   <w:style w:type="paragraph" w:default="1" w:styleId="Normal">
     <w:name w:val="Normal"/>

</xml_diff>

<commit_message>
The Reward got changed
</commit_message>
<xml_diff>
--- a/MidtermProgressReport/midtermprogressreport.docx
+++ b/MidtermProgressReport/midtermprogressreport.docx
@@ -1,6 +1,6 @@
 
 <file path=word/document.xml><?xml version="1.0" encoding="utf-8"?>
-<w:document xmlns:wpc="http://schemas.microsoft.com/office/word/2010/wordprocessingCanvas" xmlns:cx="http://schemas.microsoft.com/office/drawing/2014/chartex" xmlns:mc="http://schemas.openxmlformats.org/markup-compatibility/2006" xmlns:o="urn:schemas-microsoft-com:office:office" xmlns:r="http://schemas.openxmlformats.org/officeDocument/2006/relationships" xmlns:m="http://schemas.openxmlformats.org/officeDocument/2006/math" xmlns:v="urn:schemas-microsoft-com:vml" xmlns:wp14="http://schemas.microsoft.com/office/word/2010/wordprocessingDrawing" xmlns:wp="http://schemas.openxmlformats.org/drawingml/2006/wordprocessingDrawing" xmlns:w10="urn:schemas-microsoft-com:office:word" xmlns:w="http://schemas.openxmlformats.org/wordprocessingml/2006/main" xmlns:w14="http://schemas.microsoft.com/office/word/2010/wordml" xmlns:w15="http://schemas.microsoft.com/office/word/2012/wordml" xmlns:w16se="http://schemas.microsoft.com/office/word/2015/wordml/symex" xmlns:wpg="http://schemas.microsoft.com/office/word/2010/wordprocessingGroup" xmlns:wpi="http://schemas.microsoft.com/office/word/2010/wordprocessingInk" xmlns:wne="http://schemas.microsoft.com/office/word/2006/wordml" xmlns:wps="http://schemas.microsoft.com/office/word/2010/wordprocessingShape" mc:Ignorable="w14 w15 w16se wp14">
+<w:document xmlns:wpc="http://schemas.microsoft.com/office/word/2010/wordprocessingCanvas" xmlns:cx="http://schemas.microsoft.com/office/drawing/2014/chartex" xmlns:cx1="http://schemas.microsoft.com/office/drawing/2015/9/8/chartex" xmlns:cx2="http://schemas.microsoft.com/office/drawing/2015/10/21/chartex" xmlns:cx3="http://schemas.microsoft.com/office/drawing/2016/5/9/chartex" xmlns:cx4="http://schemas.microsoft.com/office/drawing/2016/5/10/chartex" xmlns:cx5="http://schemas.microsoft.com/office/drawing/2016/5/11/chartex" xmlns:cx6="http://schemas.microsoft.com/office/drawing/2016/5/12/chartex" xmlns:cx7="http://schemas.microsoft.com/office/drawing/2016/5/13/chartex" xmlns:cx8="http://schemas.microsoft.com/office/drawing/2016/5/14/chartex" xmlns:mc="http://schemas.openxmlformats.org/markup-compatibility/2006" xmlns:aink="http://schemas.microsoft.com/office/drawing/2016/ink" xmlns:am3d="http://schemas.microsoft.com/office/drawing/2017/model3d" xmlns:o="urn:schemas-microsoft-com:office:office" xmlns:r="http://schemas.openxmlformats.org/officeDocument/2006/relationships" xmlns:m="http://schemas.openxmlformats.org/officeDocument/2006/math" xmlns:v="urn:schemas-microsoft-com:vml" xmlns:wp14="http://schemas.microsoft.com/office/word/2010/wordprocessingDrawing" xmlns:wp="http://schemas.openxmlformats.org/drawingml/2006/wordprocessingDrawing" xmlns:w10="urn:schemas-microsoft-com:office:word" xmlns:w="http://schemas.openxmlformats.org/wordprocessingml/2006/main" xmlns:w14="http://schemas.microsoft.com/office/word/2010/wordml" xmlns:w15="http://schemas.microsoft.com/office/word/2012/wordml" xmlns:w16cid="http://schemas.microsoft.com/office/word/2016/wordml/cid" xmlns:w16se="http://schemas.microsoft.com/office/word/2015/wordml/symex" xmlns:wpg="http://schemas.microsoft.com/office/word/2010/wordprocessingGroup" xmlns:wpi="http://schemas.microsoft.com/office/word/2010/wordprocessingInk" xmlns:wne="http://schemas.microsoft.com/office/word/2006/wordml" xmlns:wps="http://schemas.microsoft.com/office/word/2010/wordprocessingShape" mc:Ignorable="w14 w15 w16se w16cid wp14">
   <w:body>
     <w:p>
       <w:pPr>
@@ -203,25 +203,7 @@
           <w:sz w:val="24"/>
           <w:szCs w:val="24"/>
         </w:rPr>
-        <w:t xml:space="preserve"> and </w:t>
-      </w:r>
-      <w:proofErr w:type="spellStart"/>
-      <w:r>
-        <w:rPr>
-          <w:rFonts w:ascii="Times New Roman" w:hAnsi="Times New Roman" w:cs="Times New Roman"/>
-          <w:sz w:val="24"/>
-          <w:szCs w:val="24"/>
-        </w:rPr>
-        <w:t>Tensorflow</w:t>
-      </w:r>
-      <w:proofErr w:type="spellEnd"/>
-      <w:r>
-        <w:rPr>
-          <w:rFonts w:ascii="Times New Roman" w:hAnsi="Times New Roman" w:cs="Times New Roman"/>
-          <w:sz w:val="24"/>
-          <w:szCs w:val="24"/>
-        </w:rPr>
-        <w:t xml:space="preserve">. </w:t>
+        <w:t xml:space="preserve"> and Tensorflow. </w:t>
       </w:r>
       <w:proofErr w:type="spellStart"/>
       <w:r>
@@ -382,6 +364,23 @@
         </w:rPr>
         <w:t xml:space="preserve"> 41 (2008) to initialize a model intended to mimic human walking.  While a reinforcement learning agent is, in principle, able to find the best policy purely by experience, the optimization problem can be difficult due to a large search space and the presence of many local minima which are not globally optimal.  For example, if the Open AI model is initialized with default settings, it simply falls over backward.  It accumulates negative reward for each </w:t>
       </w:r>
+      <w:r>
+        <w:rPr>
+          <w:rFonts w:ascii="Times New Roman" w:hAnsi="Times New Roman" w:cs="Times New Roman"/>
+          <w:sz w:val="24"/>
+          <w:szCs w:val="24"/>
+        </w:rPr>
+        <w:lastRenderedPageBreak/>
+        <w:t>timestep that it moves backward, so the locally optimal strategy may be to fall over backward as quickly as possible to reduce the negative reward.  Steven has</w:t>
+      </w:r>
+      <w:r>
+        <w:rPr>
+          <w:rFonts w:ascii="Times New Roman" w:hAnsi="Times New Roman" w:cs="Times New Roman"/>
+          <w:sz w:val="24"/>
+          <w:szCs w:val="24"/>
+        </w:rPr>
+        <w:t xml:space="preserve"> mapped the experimental data to specific observations and actions within </w:t>
+      </w:r>
       <w:proofErr w:type="spellStart"/>
       <w:r>
         <w:rPr>
@@ -389,8 +388,7 @@
           <w:sz w:val="24"/>
           <w:szCs w:val="24"/>
         </w:rPr>
-        <w:lastRenderedPageBreak/>
-        <w:t>timestep</w:t>
+        <w:t>Opensim</w:t>
       </w:r>
       <w:proofErr w:type="spellEnd"/>
       <w:r>
@@ -399,32 +397,6 @@
           <w:sz w:val="24"/>
           <w:szCs w:val="24"/>
         </w:rPr>
-        <w:t xml:space="preserve"> that it moves backward, so the locally optimal strategy may be to fall over backward as quickly as possible to reduce the negative reward.  Steven has</w:t>
-      </w:r>
-      <w:r>
-        <w:rPr>
-          <w:rFonts w:ascii="Times New Roman" w:hAnsi="Times New Roman" w:cs="Times New Roman"/>
-          <w:sz w:val="24"/>
-          <w:szCs w:val="24"/>
-        </w:rPr>
-        <w:t xml:space="preserve"> mapped the experimental data to specific observations and actions within </w:t>
-      </w:r>
-      <w:proofErr w:type="spellStart"/>
-      <w:r>
-        <w:rPr>
-          <w:rFonts w:ascii="Times New Roman" w:hAnsi="Times New Roman" w:cs="Times New Roman"/>
-          <w:sz w:val="24"/>
-          <w:szCs w:val="24"/>
-        </w:rPr>
-        <w:t>Opensim</w:t>
-      </w:r>
-      <w:proofErr w:type="spellEnd"/>
-      <w:r>
-        <w:rPr>
-          <w:rFonts w:ascii="Times New Roman" w:hAnsi="Times New Roman" w:cs="Times New Roman"/>
-          <w:sz w:val="24"/>
-          <w:szCs w:val="24"/>
-        </w:rPr>
         <w:t>, and has</w:t>
       </w:r>
       <w:r>
@@ -441,25 +413,7 @@
           <w:sz w:val="24"/>
           <w:szCs w:val="24"/>
         </w:rPr>
-        <w:t xml:space="preserve"> using </w:t>
-      </w:r>
-      <w:proofErr w:type="spellStart"/>
-      <w:r>
-        <w:rPr>
-          <w:rFonts w:ascii="Times New Roman" w:hAnsi="Times New Roman" w:cs="Times New Roman"/>
-          <w:sz w:val="24"/>
-          <w:szCs w:val="24"/>
-        </w:rPr>
-        <w:t>Sci</w:t>
-      </w:r>
-      <w:proofErr w:type="spellEnd"/>
-      <w:r>
-        <w:rPr>
-          <w:rFonts w:ascii="Times New Roman" w:hAnsi="Times New Roman" w:cs="Times New Roman"/>
-          <w:sz w:val="24"/>
-          <w:szCs w:val="24"/>
-        </w:rPr>
-        <w:t xml:space="preserve">-Kit Learn. </w:t>
+        <w:t xml:space="preserve"> using Sci-Kit Learn. </w:t>
       </w:r>
       <w:r>
         <w:rPr>
@@ -493,8 +447,6 @@
         </w:rPr>
         <w:t xml:space="preserve"> with good accuracy</w:t>
       </w:r>
-      <w:bookmarkStart w:id="0" w:name="_GoBack"/>
-      <w:bookmarkEnd w:id="0"/>
       <w:r>
         <w:rPr>
           <w:rFonts w:ascii="Times New Roman" w:hAnsi="Times New Roman" w:cs="Times New Roman"/>
@@ -517,25 +469,7 @@
           <w:sz w:val="24"/>
           <w:szCs w:val="24"/>
         </w:rPr>
-        <w:t xml:space="preserve"> </w:t>
-      </w:r>
-      <w:proofErr w:type="gramStart"/>
-      <w:r>
-        <w:rPr>
-          <w:rFonts w:ascii="Times New Roman" w:hAnsi="Times New Roman" w:cs="Times New Roman"/>
-          <w:sz w:val="24"/>
-          <w:szCs w:val="24"/>
-        </w:rPr>
-        <w:t>model</w:t>
-      </w:r>
-      <w:proofErr w:type="gramEnd"/>
-      <w:r>
-        <w:rPr>
-          <w:rFonts w:ascii="Times New Roman" w:hAnsi="Times New Roman" w:cs="Times New Roman"/>
-          <w:sz w:val="24"/>
-          <w:szCs w:val="24"/>
-        </w:rPr>
-        <w:t xml:space="preserve"> has not yet been interfaced with the simulation and agents.</w:t>
+        <w:t xml:space="preserve"> model has not yet been interfaced with the simulation and agents.</w:t>
       </w:r>
       <w:r>
         <w:rPr>
@@ -746,39 +680,119 @@
           <w:sz w:val="24"/>
           <w:szCs w:val="24"/>
         </w:rPr>
-        <w:t xml:space="preserve"> After testing the DQN agent first 1000 epochs, the reward is</w:t>
-      </w:r>
-      <w:r>
-        <w:rPr>
-          <w:rFonts w:ascii="Times New Roman" w:hAnsi="Times New Roman" w:cs="Times New Roman"/>
-          <w:sz w:val="24"/>
-          <w:szCs w:val="24"/>
-        </w:rPr>
-        <w:t xml:space="preserve"> 0.4834</w:t>
-      </w:r>
-      <w:r>
-        <w:rPr>
-          <w:rFonts w:ascii="Times New Roman" w:hAnsi="Times New Roman" w:cs="Times New Roman"/>
-          <w:sz w:val="24"/>
-          <w:szCs w:val="24"/>
-        </w:rPr>
-        <w:t xml:space="preserve">. The first 100 epochs reward for the default DDPG is </w:t>
-      </w:r>
-      <w:r>
-        <w:rPr>
-          <w:rFonts w:ascii="Times New Roman" w:hAnsi="Times New Roman" w:cs="Times New Roman"/>
-          <w:sz w:val="24"/>
-          <w:szCs w:val="24"/>
-        </w:rPr>
-        <w:t>-1.5757</w:t>
-      </w:r>
-      <w:r>
-        <w:rPr>
-          <w:rFonts w:ascii="Times New Roman" w:hAnsi="Times New Roman" w:cs="Times New Roman"/>
-          <w:sz w:val="24"/>
-          <w:szCs w:val="24"/>
-        </w:rPr>
-        <w:t xml:space="preserve"> (both agents have the same number of layers and units and use the same stochastic process function </w:t>
+        <w:t xml:space="preserve"> After training</w:t>
+      </w:r>
+      <w:r>
+        <w:rPr>
+          <w:rFonts w:ascii="Times New Roman" w:hAnsi="Times New Roman" w:cs="Times New Roman"/>
+          <w:sz w:val="24"/>
+          <w:szCs w:val="24"/>
+        </w:rPr>
+        <w:t xml:space="preserve"> the DQN agent first 1000 epochs, the reward</w:t>
+      </w:r>
+      <w:r>
+        <w:rPr>
+          <w:rFonts w:ascii="Times New Roman" w:hAnsi="Times New Roman" w:cs="Times New Roman"/>
+          <w:sz w:val="24"/>
+          <w:szCs w:val="24"/>
+        </w:rPr>
+        <w:t xml:space="preserve"> of the first episode</w:t>
+      </w:r>
+      <w:r>
+        <w:rPr>
+          <w:rFonts w:ascii="Times New Roman" w:hAnsi="Times New Roman" w:cs="Times New Roman"/>
+          <w:sz w:val="24"/>
+          <w:szCs w:val="24"/>
+        </w:rPr>
+        <w:t xml:space="preserve"> is</w:t>
+      </w:r>
+      <w:r>
+        <w:rPr>
+          <w:rFonts w:ascii="Times New Roman" w:hAnsi="Times New Roman" w:cs="Times New Roman"/>
+          <w:sz w:val="24"/>
+          <w:szCs w:val="24"/>
+        </w:rPr>
+        <w:t xml:space="preserve"> </w:t>
+      </w:r>
+      <w:r>
+        <w:rPr>
+          <w:rFonts w:ascii="Times New Roman" w:hAnsi="Times New Roman" w:cs="Times New Roman"/>
+          <w:sz w:val="24"/>
+          <w:szCs w:val="24"/>
+        </w:rPr>
+        <w:t>-57.352</w:t>
+      </w:r>
+      <w:r>
+        <w:rPr>
+          <w:rFonts w:ascii="Times New Roman" w:hAnsi="Times New Roman" w:cs="Times New Roman"/>
+          <w:sz w:val="24"/>
+          <w:szCs w:val="24"/>
+        </w:rPr>
+        <w:t>. The first 100</w:t>
+      </w:r>
+      <w:r>
+        <w:rPr>
+          <w:rFonts w:ascii="Times New Roman" w:hAnsi="Times New Roman" w:cs="Times New Roman"/>
+          <w:sz w:val="24"/>
+          <w:szCs w:val="24"/>
+        </w:rPr>
+        <w:t>0</w:t>
+      </w:r>
+      <w:r>
+        <w:rPr>
+          <w:rFonts w:ascii="Times New Roman" w:hAnsi="Times New Roman" w:cs="Times New Roman"/>
+          <w:sz w:val="24"/>
+          <w:szCs w:val="24"/>
+        </w:rPr>
+        <w:t xml:space="preserve"> epochs</w:t>
+      </w:r>
+      <w:r>
+        <w:rPr>
+          <w:rFonts w:ascii="Times New Roman" w:hAnsi="Times New Roman" w:cs="Times New Roman"/>
+          <w:sz w:val="24"/>
+          <w:szCs w:val="24"/>
+        </w:rPr>
+        <w:t xml:space="preserve"> training</w:t>
+      </w:r>
+      <w:r>
+        <w:rPr>
+          <w:rFonts w:ascii="Times New Roman" w:hAnsi="Times New Roman" w:cs="Times New Roman"/>
+          <w:sz w:val="24"/>
+          <w:szCs w:val="24"/>
+        </w:rPr>
+        <w:t xml:space="preserve"> reward for the default DDPG is </w:t>
+      </w:r>
+      <w:r>
+        <w:rPr>
+          <w:rFonts w:ascii="Times New Roman" w:hAnsi="Times New Roman" w:cs="Times New Roman"/>
+          <w:sz w:val="24"/>
+          <w:szCs w:val="24"/>
+        </w:rPr>
+        <w:t>-460.387</w:t>
+      </w:r>
+      <w:r>
+        <w:rPr>
+          <w:rFonts w:ascii="Times New Roman" w:hAnsi="Times New Roman" w:cs="Times New Roman"/>
+          <w:sz w:val="24"/>
+          <w:szCs w:val="24"/>
+        </w:rPr>
+        <w:t xml:space="preserve"> </w:t>
+      </w:r>
+      <w:r>
+        <w:rPr>
+          <w:rFonts w:ascii="Times New Roman" w:hAnsi="Times New Roman" w:cs="Times New Roman"/>
+          <w:sz w:val="24"/>
+          <w:szCs w:val="24"/>
+        </w:rPr>
+        <w:t xml:space="preserve">in the first episode test </w:t>
+      </w:r>
+      <w:r>
+        <w:rPr>
+          <w:rFonts w:ascii="Times New Roman" w:hAnsi="Times New Roman" w:cs="Times New Roman"/>
+          <w:sz w:val="24"/>
+          <w:szCs w:val="24"/>
+        </w:rPr>
+        <w:t xml:space="preserve">(both agents have the same number of layers and units and use the same stochastic process function </w:t>
       </w:r>
       <w:r>
         <w:rPr>
@@ -836,7 +850,43 @@
           <w:sz w:val="24"/>
           <w:szCs w:val="24"/>
         </w:rPr>
-        <w:t>. The next challenge for this DQN part is how to optimize the neural networks within different stochastic process functions and different structures or types</w:t>
+        <w:t xml:space="preserve">. Still </w:t>
+      </w:r>
+      <w:proofErr w:type="gramStart"/>
+      <w:r>
+        <w:rPr>
+          <w:rFonts w:ascii="Times New Roman" w:hAnsi="Times New Roman" w:cs="Times New Roman"/>
+          <w:sz w:val="24"/>
+          <w:szCs w:val="24"/>
+        </w:rPr>
+        <w:t>both of them</w:t>
+      </w:r>
+      <w:proofErr w:type="gramEnd"/>
+      <w:r>
+        <w:rPr>
+          <w:rFonts w:ascii="Times New Roman" w:hAnsi="Times New Roman" w:cs="Times New Roman"/>
+          <w:sz w:val="24"/>
+          <w:szCs w:val="24"/>
+        </w:rPr>
+        <w:t xml:space="preserve"> are falling backward</w:t>
+      </w:r>
+      <w:r>
+        <w:rPr>
+          <w:rFonts w:ascii="Times New Roman" w:hAnsi="Times New Roman" w:cs="Times New Roman"/>
+          <w:sz w:val="24"/>
+          <w:szCs w:val="24"/>
+        </w:rPr>
+        <w:t xml:space="preserve">. </w:t>
+      </w:r>
+      <w:bookmarkStart w:id="0" w:name="_GoBack"/>
+      <w:bookmarkEnd w:id="0"/>
+      <w:r>
+        <w:rPr>
+          <w:rFonts w:ascii="Times New Roman" w:hAnsi="Times New Roman" w:cs="Times New Roman"/>
+          <w:sz w:val="24"/>
+          <w:szCs w:val="24"/>
+        </w:rPr>
+        <w:t>The next challenge for this DQN part is how to optimize the neural networks within different stochastic process functions and different structures or types</w:t>
       </w:r>
       <w:r>
         <w:rPr>
@@ -1155,7 +1205,16 @@
           <w:sz w:val="24"/>
           <w:szCs w:val="24"/>
         </w:rPr>
-        <w:t>Functionality of the algorithm has taken precedence over the architecture of the actor and critic networks.</w:t>
+        <w:t xml:space="preserve">Functionality of the algorithm has taken </w:t>
+      </w:r>
+      <w:r>
+        <w:rPr>
+          <w:rFonts w:ascii="Times New Roman" w:hAnsi="Times New Roman" w:cs="Times New Roman"/>
+          <w:sz w:val="24"/>
+          <w:szCs w:val="24"/>
+        </w:rPr>
+        <w:lastRenderedPageBreak/>
+        <w:t>precedence over the architecture of the actor and critic networks.</w:t>
       </w:r>
       <w:r>
         <w:rPr>
@@ -1195,7 +1254,6 @@
           <w:sz w:val="24"/>
           <w:szCs w:val="24"/>
         </w:rPr>
-        <w:lastRenderedPageBreak/>
         <w:t>are currently implemented as fully connected networks with all non-output layers shared</w:t>
       </w:r>
       <w:r>
@@ -2249,7 +2307,7 @@
 </file>
 
 <file path=word/styles.xml><?xml version="1.0" encoding="utf-8"?>
-<w:styles xmlns:mc="http://schemas.openxmlformats.org/markup-compatibility/2006" xmlns:r="http://schemas.openxmlformats.org/officeDocument/2006/relationships" xmlns:w="http://schemas.openxmlformats.org/wordprocessingml/2006/main" xmlns:w14="http://schemas.microsoft.com/office/word/2010/wordml" xmlns:w15="http://schemas.microsoft.com/office/word/2012/wordml" xmlns:w16se="http://schemas.microsoft.com/office/word/2015/wordml/symex" mc:Ignorable="w14 w15 w16se">
+<w:styles xmlns:mc="http://schemas.openxmlformats.org/markup-compatibility/2006" xmlns:r="http://schemas.openxmlformats.org/officeDocument/2006/relationships" xmlns:w="http://schemas.openxmlformats.org/wordprocessingml/2006/main" xmlns:w14="http://schemas.microsoft.com/office/word/2010/wordml" xmlns:w15="http://schemas.microsoft.com/office/word/2012/wordml" xmlns:w16cid="http://schemas.microsoft.com/office/word/2016/wordml/cid" xmlns:w16se="http://schemas.microsoft.com/office/word/2015/wordml/symex" mc:Ignorable="w14 w15 w16se w16cid">
   <w:docDefaults>
     <w:rPrDefault>
       <w:rPr>
@@ -2265,7 +2323,7 @@
       </w:pPr>
     </w:pPrDefault>
   </w:docDefaults>
-  <w:latentStyles w:defLockedState="0" w:defUIPriority="99" w:defSemiHidden="0" w:defUnhideWhenUsed="0" w:defQFormat="0" w:count="371">
+  <w:latentStyles w:defLockedState="0" w:defUIPriority="99" w:defSemiHidden="0" w:defUnhideWhenUsed="0" w:defQFormat="0" w:count="375">
     <w:lsdException w:name="Normal" w:uiPriority="0" w:qFormat="1"/>
     <w:lsdException w:name="heading 1" w:uiPriority="9" w:qFormat="1"/>
     <w:lsdException w:name="heading 2" w:semiHidden="1" w:uiPriority="9" w:unhideWhenUsed="1" w:qFormat="1"/>
@@ -2371,7 +2429,6 @@
     <w:lsdException w:name="HTML Sample" w:semiHidden="1" w:unhideWhenUsed="1"/>
     <w:lsdException w:name="HTML Typewriter" w:semiHidden="1" w:unhideWhenUsed="1"/>
     <w:lsdException w:name="HTML Variable" w:semiHidden="1" w:unhideWhenUsed="1"/>
-    <w:lsdException w:name="Normal Table" w:semiHidden="1" w:unhideWhenUsed="1"/>
     <w:lsdException w:name="annotation subject" w:semiHidden="1" w:unhideWhenUsed="1"/>
     <w:lsdException w:name="No List" w:semiHidden="1" w:unhideWhenUsed="1"/>
     <w:lsdException w:name="Outline List 1" w:semiHidden="1" w:unhideWhenUsed="1"/>
@@ -2415,10 +2472,8 @@
     <w:lsdException w:name="Table Elegant" w:semiHidden="1" w:unhideWhenUsed="1"/>
     <w:lsdException w:name="Table Professional" w:semiHidden="1" w:unhideWhenUsed="1"/>
     <w:lsdException w:name="Table Subtle 1" w:semiHidden="1" w:unhideWhenUsed="1"/>
-    <w:lsdException w:name="Table Subtle 2" w:semiHidden="1" w:unhideWhenUsed="1"/>
     <w:lsdException w:name="Table Web 1" w:semiHidden="1" w:unhideWhenUsed="1"/>
     <w:lsdException w:name="Table Web 2" w:semiHidden="1" w:unhideWhenUsed="1"/>
-    <w:lsdException w:name="Table Web 3" w:semiHidden="1" w:unhideWhenUsed="1"/>
     <w:lsdException w:name="Balloon Text" w:semiHidden="1" w:unhideWhenUsed="1"/>
     <w:lsdException w:name="Table Grid" w:uiPriority="39"/>
     <w:lsdException w:name="Table Theme" w:semiHidden="1" w:unhideWhenUsed="1"/>
@@ -2637,6 +2692,10 @@
     <w:lsdException w:name="List Table 5 Dark Accent 6" w:uiPriority="50"/>
     <w:lsdException w:name="List Table 6 Colorful Accent 6" w:uiPriority="51"/>
     <w:lsdException w:name="List Table 7 Colorful Accent 6" w:uiPriority="52"/>
+    <w:lsdException w:name="Mention" w:semiHidden="1" w:unhideWhenUsed="1"/>
+    <w:lsdException w:name="Smart Hyperlink" w:semiHidden="1" w:unhideWhenUsed="1"/>
+    <w:lsdException w:name="Hashtag" w:semiHidden="1" w:unhideWhenUsed="1"/>
+    <w:lsdException w:name="Unresolved Mention" w:semiHidden="1" w:unhideWhenUsed="1"/>
   </w:latentStyles>
   <w:style w:type="paragraph" w:default="1" w:styleId="Normal">
     <w:name w:val="Normal"/>

</xml_diff>

<commit_message>
added baseline agent training
</commit_message>
<xml_diff>
--- a/MidtermProgressReport/midtermprogressreport.docx
+++ b/MidtermProgressReport/midtermprogressreport.docx
@@ -1,6 +1,6 @@
 
 <file path=word/document.xml><?xml version="1.0" encoding="utf-8"?>
-<w:document xmlns:wpc="http://schemas.microsoft.com/office/word/2010/wordprocessingCanvas" xmlns:cx="http://schemas.microsoft.com/office/drawing/2014/chartex" xmlns:cx1="http://schemas.microsoft.com/office/drawing/2015/9/8/chartex" xmlns:cx2="http://schemas.microsoft.com/office/drawing/2015/10/21/chartex" xmlns:cx3="http://schemas.microsoft.com/office/drawing/2016/5/9/chartex" xmlns:cx4="http://schemas.microsoft.com/office/drawing/2016/5/10/chartex" xmlns:cx5="http://schemas.microsoft.com/office/drawing/2016/5/11/chartex" xmlns:cx6="http://schemas.microsoft.com/office/drawing/2016/5/12/chartex" xmlns:cx7="http://schemas.microsoft.com/office/drawing/2016/5/13/chartex" xmlns:cx8="http://schemas.microsoft.com/office/drawing/2016/5/14/chartex" xmlns:mc="http://schemas.openxmlformats.org/markup-compatibility/2006" xmlns:aink="http://schemas.microsoft.com/office/drawing/2016/ink" xmlns:am3d="http://schemas.microsoft.com/office/drawing/2017/model3d" xmlns:o="urn:schemas-microsoft-com:office:office" xmlns:r="http://schemas.openxmlformats.org/officeDocument/2006/relationships" xmlns:m="http://schemas.openxmlformats.org/officeDocument/2006/math" xmlns:v="urn:schemas-microsoft-com:vml" xmlns:wp14="http://schemas.microsoft.com/office/word/2010/wordprocessingDrawing" xmlns:wp="http://schemas.openxmlformats.org/drawingml/2006/wordprocessingDrawing" xmlns:w10="urn:schemas-microsoft-com:office:word" xmlns:w="http://schemas.openxmlformats.org/wordprocessingml/2006/main" xmlns:w14="http://schemas.microsoft.com/office/word/2010/wordml" xmlns:w15="http://schemas.microsoft.com/office/word/2012/wordml" xmlns:w16cid="http://schemas.microsoft.com/office/word/2016/wordml/cid" xmlns:w16se="http://schemas.microsoft.com/office/word/2015/wordml/symex" xmlns:wpg="http://schemas.microsoft.com/office/word/2010/wordprocessingGroup" xmlns:wpi="http://schemas.microsoft.com/office/word/2010/wordprocessingInk" xmlns:wne="http://schemas.microsoft.com/office/word/2006/wordml" xmlns:wps="http://schemas.microsoft.com/office/word/2010/wordprocessingShape" mc:Ignorable="w14 w15 w16se w16cid wp14">
+<w:document xmlns:wpc="http://schemas.microsoft.com/office/word/2010/wordprocessingCanvas" xmlns:mc="http://schemas.openxmlformats.org/markup-compatibility/2006" xmlns:o="urn:schemas-microsoft-com:office:office" xmlns:r="http://schemas.openxmlformats.org/officeDocument/2006/relationships" xmlns:m="http://schemas.openxmlformats.org/officeDocument/2006/math" xmlns:v="urn:schemas-microsoft-com:vml" xmlns:wp14="http://schemas.microsoft.com/office/word/2010/wordprocessingDrawing" xmlns:wp="http://schemas.openxmlformats.org/drawingml/2006/wordprocessingDrawing" xmlns:w10="urn:schemas-microsoft-com:office:word" xmlns:w="http://schemas.openxmlformats.org/wordprocessingml/2006/main" xmlns:w14="http://schemas.microsoft.com/office/word/2010/wordml" xmlns:w15="http://schemas.microsoft.com/office/word/2012/wordml" xmlns:wpg="http://schemas.microsoft.com/office/word/2010/wordprocessingGroup" xmlns:wpi="http://schemas.microsoft.com/office/word/2010/wordprocessingInk" xmlns:wne="http://schemas.microsoft.com/office/word/2006/wordml" xmlns:wps="http://schemas.microsoft.com/office/word/2010/wordprocessingShape" mc:Ignorable="w14 w15 wp14">
   <w:body>
     <w:p>
       <w:pPr>
@@ -203,7 +203,25 @@
           <w:sz w:val="24"/>
           <w:szCs w:val="24"/>
         </w:rPr>
-        <w:t xml:space="preserve"> and Tensorflow. </w:t>
+        <w:t xml:space="preserve"> and </w:t>
+      </w:r>
+      <w:proofErr w:type="spellStart"/>
+      <w:r>
+        <w:rPr>
+          <w:rFonts w:ascii="Times New Roman" w:hAnsi="Times New Roman" w:cs="Times New Roman"/>
+          <w:sz w:val="24"/>
+          <w:szCs w:val="24"/>
+        </w:rPr>
+        <w:t>Tensorflow</w:t>
+      </w:r>
+      <w:proofErr w:type="spellEnd"/>
+      <w:r>
+        <w:rPr>
+          <w:rFonts w:ascii="Times New Roman" w:hAnsi="Times New Roman" w:cs="Times New Roman"/>
+          <w:sz w:val="24"/>
+          <w:szCs w:val="24"/>
+        </w:rPr>
+        <w:t xml:space="preserve">. </w:t>
       </w:r>
       <w:proofErr w:type="spellStart"/>
       <w:r>
@@ -488,70 +506,13 @@
           <w:szCs w:val="24"/>
         </w:rPr>
       </w:pPr>
-    </w:p>
-    <w:p>
-      <w:pPr>
-        <w:rPr>
-          <w:rFonts w:ascii="Times New Roman" w:hAnsi="Times New Roman" w:cs="Times New Roman"/>
-          <w:sz w:val="24"/>
-          <w:szCs w:val="24"/>
-        </w:rPr>
-      </w:pPr>
-      <w:r>
-        <w:rPr>
-          <w:rFonts w:ascii="Times New Roman" w:hAnsi="Times New Roman" w:cs="Times New Roman"/>
-          <w:sz w:val="24"/>
-          <w:szCs w:val="24"/>
-        </w:rPr>
-        <w:t xml:space="preserve">Eric has completed the continuous DQN implementation. Due to the fact the DQN is only available for </w:t>
-      </w:r>
-      <w:r>
-        <w:rPr>
-          <w:rFonts w:ascii="Times New Roman" w:hAnsi="Times New Roman" w:cs="Times New Roman"/>
-          <w:sz w:val="24"/>
-          <w:szCs w:val="24"/>
-        </w:rPr>
-        <w:t>discrete actions space,</w:t>
-      </w:r>
-      <w:r>
-        <w:rPr>
-          <w:rFonts w:ascii="Times New Roman" w:hAnsi="Times New Roman" w:cs="Times New Roman"/>
-          <w:sz w:val="24"/>
-          <w:szCs w:val="24"/>
-        </w:rPr>
-        <w:t xml:space="preserve"> </w:t>
-      </w:r>
-      <w:r>
-        <w:rPr>
-          <w:rFonts w:ascii="Times New Roman" w:hAnsi="Times New Roman" w:cs="Times New Roman"/>
-          <w:sz w:val="24"/>
-          <w:szCs w:val="24"/>
-        </w:rPr>
-        <w:t xml:space="preserve">we call normalized </w:t>
-      </w:r>
-      <w:r>
-        <w:rPr>
-          <w:rFonts w:ascii="Times New Roman" w:hAnsi="Times New Roman" w:cs="Times New Roman"/>
-          <w:sz w:val="24"/>
-          <w:szCs w:val="24"/>
-        </w:rPr>
-        <w:t>advantage</w:t>
-      </w:r>
-      <w:r>
-        <w:rPr>
-          <w:rFonts w:ascii="Times New Roman" w:hAnsi="Times New Roman" w:cs="Times New Roman"/>
-          <w:sz w:val="24"/>
-          <w:szCs w:val="24"/>
-        </w:rPr>
-        <w:t xml:space="preserve"> functions (NAF), as an alternative</w:t>
-      </w:r>
-      <w:r>
-        <w:rPr>
-          <w:rFonts w:ascii="Times New Roman" w:hAnsi="Times New Roman" w:cs="Times New Roman"/>
-          <w:sz w:val="24"/>
-          <w:szCs w:val="24"/>
-        </w:rPr>
-        <w:t xml:space="preserve"> of DQN from </w:t>
+      <w:r>
+        <w:rPr>
+          <w:rFonts w:ascii="Times New Roman" w:hAnsi="Times New Roman" w:cs="Times New Roman"/>
+          <w:sz w:val="24"/>
+          <w:szCs w:val="24"/>
+        </w:rPr>
+        <w:t xml:space="preserve">Steven has also trained the baseline </w:t>
       </w:r>
       <w:proofErr w:type="spellStart"/>
       <w:r>
@@ -569,238 +530,7 @@
           <w:sz w:val="24"/>
           <w:szCs w:val="24"/>
         </w:rPr>
-        <w:t>-RL</w:t>
-      </w:r>
-      <w:r>
-        <w:rPr>
-          <w:rFonts w:ascii="Times New Roman" w:hAnsi="Times New Roman" w:cs="Times New Roman"/>
-          <w:sz w:val="24"/>
-          <w:szCs w:val="24"/>
-        </w:rPr>
-        <w:t xml:space="preserve"> within building </w:t>
-      </w:r>
-      <w:r>
-        <w:rPr>
-          <w:rFonts w:ascii="Times New Roman" w:eastAsiaTheme="minorEastAsia" w:hAnsi="Times New Roman" w:cs="Times New Roman"/>
-          <w:sz w:val="24"/>
-          <w:szCs w:val="24"/>
-          <w:lang w:eastAsia="zh-CN"/>
-        </w:rPr>
-        <w:t xml:space="preserve">three separate neural nets, </w:t>
-      </w:r>
-      <w:proofErr w:type="gramStart"/>
-      <w:r>
-        <w:rPr>
-          <w:rFonts w:ascii="Times New Roman" w:eastAsiaTheme="minorEastAsia" w:hAnsi="Times New Roman" w:cs="Times New Roman"/>
-          <w:sz w:val="24"/>
-          <w:szCs w:val="24"/>
-          <w:lang w:eastAsia="zh-CN"/>
-        </w:rPr>
-        <w:t>µ,V</w:t>
-      </w:r>
-      <w:proofErr w:type="gramEnd"/>
-      <w:r>
-        <w:rPr>
-          <w:rFonts w:ascii="Times New Roman" w:eastAsiaTheme="minorEastAsia" w:hAnsi="Times New Roman" w:cs="Times New Roman"/>
-          <w:sz w:val="24"/>
-          <w:szCs w:val="24"/>
-          <w:lang w:eastAsia="zh-CN"/>
-        </w:rPr>
-        <w:t xml:space="preserve"> and L</w:t>
-      </w:r>
-      <w:r>
-        <w:rPr>
-          <w:rFonts w:ascii="Times New Roman" w:hAnsi="Times New Roman" w:cs="Times New Roman"/>
-          <w:sz w:val="24"/>
-          <w:szCs w:val="24"/>
-        </w:rPr>
-        <w:t xml:space="preserve">. </w:t>
-      </w:r>
-      <w:r>
-        <w:rPr>
-          <w:rFonts w:ascii="Times New Roman" w:hAnsi="Times New Roman" w:cs="Times New Roman"/>
-          <w:sz w:val="24"/>
-          <w:szCs w:val="24"/>
-        </w:rPr>
-        <w:t xml:space="preserve">V and </w:t>
-      </w:r>
-      <w:r>
-        <w:rPr>
-          <w:rFonts w:ascii="Times New Roman" w:eastAsiaTheme="minorEastAsia" w:hAnsi="Times New Roman" w:cs="Times New Roman"/>
-          <w:sz w:val="24"/>
-          <w:szCs w:val="24"/>
-          <w:lang w:eastAsia="zh-CN"/>
-        </w:rPr>
-        <w:t xml:space="preserve">µ both have 3 </w:t>
-      </w:r>
-      <w:r>
-        <w:rPr>
-          <w:rFonts w:ascii="Times New Roman" w:eastAsiaTheme="minorEastAsia" w:hAnsi="Times New Roman" w:cs="Times New Roman"/>
-          <w:sz w:val="24"/>
-          <w:szCs w:val="24"/>
-          <w:lang w:eastAsia="zh-CN"/>
-        </w:rPr>
-        <w:t xml:space="preserve">fully connected hidden layers and L has 3 fully connected hidden layers. </w:t>
-      </w:r>
-      <w:r>
-        <w:rPr>
-          <w:rFonts w:ascii="Times New Roman" w:hAnsi="Times New Roman" w:cs="Times New Roman"/>
-          <w:sz w:val="24"/>
-          <w:szCs w:val="24"/>
-        </w:rPr>
-        <w:t>Ideally, the DQN agent</w:t>
-      </w:r>
-      <w:r>
-        <w:rPr>
-          <w:rFonts w:ascii="Times New Roman" w:hAnsi="Times New Roman" w:cs="Times New Roman"/>
-          <w:sz w:val="24"/>
-          <w:szCs w:val="24"/>
-        </w:rPr>
-        <w:t xml:space="preserve"> should</w:t>
-      </w:r>
-      <w:r>
-        <w:rPr>
-          <w:rFonts w:ascii="Times New Roman" w:hAnsi="Times New Roman" w:cs="Times New Roman"/>
-          <w:sz w:val="24"/>
-          <w:szCs w:val="24"/>
-        </w:rPr>
-        <w:t xml:space="preserve"> outperform the DDPG agent</w:t>
-      </w:r>
-      <w:r>
-        <w:rPr>
-          <w:rFonts w:ascii="Times New Roman" w:hAnsi="Times New Roman" w:cs="Times New Roman"/>
-          <w:sz w:val="24"/>
-          <w:szCs w:val="24"/>
-        </w:rPr>
-        <w:t>.</w:t>
-      </w:r>
-      <w:r>
-        <w:rPr>
-          <w:rFonts w:ascii="Times New Roman" w:hAnsi="Times New Roman" w:cs="Times New Roman"/>
-          <w:sz w:val="24"/>
-          <w:szCs w:val="24"/>
-        </w:rPr>
-        <w:t xml:space="preserve"> After training</w:t>
-      </w:r>
-      <w:r>
-        <w:rPr>
-          <w:rFonts w:ascii="Times New Roman" w:hAnsi="Times New Roman" w:cs="Times New Roman"/>
-          <w:sz w:val="24"/>
-          <w:szCs w:val="24"/>
-        </w:rPr>
-        <w:t xml:space="preserve"> the DQN agent first 1000 epochs, the reward</w:t>
-      </w:r>
-      <w:r>
-        <w:rPr>
-          <w:rFonts w:ascii="Times New Roman" w:hAnsi="Times New Roman" w:cs="Times New Roman"/>
-          <w:sz w:val="24"/>
-          <w:szCs w:val="24"/>
-        </w:rPr>
-        <w:t xml:space="preserve"> of the first episode</w:t>
-      </w:r>
-      <w:r>
-        <w:rPr>
-          <w:rFonts w:ascii="Times New Roman" w:hAnsi="Times New Roman" w:cs="Times New Roman"/>
-          <w:sz w:val="24"/>
-          <w:szCs w:val="24"/>
-        </w:rPr>
-        <w:t xml:space="preserve"> is</w:t>
-      </w:r>
-      <w:r>
-        <w:rPr>
-          <w:rFonts w:ascii="Times New Roman" w:hAnsi="Times New Roman" w:cs="Times New Roman"/>
-          <w:sz w:val="24"/>
-          <w:szCs w:val="24"/>
-        </w:rPr>
-        <w:t xml:space="preserve"> </w:t>
-      </w:r>
-      <w:r>
-        <w:rPr>
-          <w:rFonts w:ascii="Times New Roman" w:hAnsi="Times New Roman" w:cs="Times New Roman"/>
-          <w:sz w:val="24"/>
-          <w:szCs w:val="24"/>
-        </w:rPr>
-        <w:t>-57.352</w:t>
-      </w:r>
-      <w:r>
-        <w:rPr>
-          <w:rFonts w:ascii="Times New Roman" w:hAnsi="Times New Roman" w:cs="Times New Roman"/>
-          <w:sz w:val="24"/>
-          <w:szCs w:val="24"/>
-        </w:rPr>
-        <w:t>. The first 100</w:t>
-      </w:r>
-      <w:r>
-        <w:rPr>
-          <w:rFonts w:ascii="Times New Roman" w:hAnsi="Times New Roman" w:cs="Times New Roman"/>
-          <w:sz w:val="24"/>
-          <w:szCs w:val="24"/>
-        </w:rPr>
-        <w:t>0</w:t>
-      </w:r>
-      <w:r>
-        <w:rPr>
-          <w:rFonts w:ascii="Times New Roman" w:hAnsi="Times New Roman" w:cs="Times New Roman"/>
-          <w:sz w:val="24"/>
-          <w:szCs w:val="24"/>
-        </w:rPr>
-        <w:t xml:space="preserve"> epochs</w:t>
-      </w:r>
-      <w:r>
-        <w:rPr>
-          <w:rFonts w:ascii="Times New Roman" w:hAnsi="Times New Roman" w:cs="Times New Roman"/>
-          <w:sz w:val="24"/>
-          <w:szCs w:val="24"/>
-        </w:rPr>
-        <w:t xml:space="preserve"> training</w:t>
-      </w:r>
-      <w:r>
-        <w:rPr>
-          <w:rFonts w:ascii="Times New Roman" w:hAnsi="Times New Roman" w:cs="Times New Roman"/>
-          <w:sz w:val="24"/>
-          <w:szCs w:val="24"/>
-        </w:rPr>
-        <w:t xml:space="preserve"> reward for the default DDPG is </w:t>
-      </w:r>
-      <w:r>
-        <w:rPr>
-          <w:rFonts w:ascii="Times New Roman" w:hAnsi="Times New Roman" w:cs="Times New Roman"/>
-          <w:sz w:val="24"/>
-          <w:szCs w:val="24"/>
-        </w:rPr>
-        <w:t>-460.387</w:t>
-      </w:r>
-      <w:r>
-        <w:rPr>
-          <w:rFonts w:ascii="Times New Roman" w:hAnsi="Times New Roman" w:cs="Times New Roman"/>
-          <w:sz w:val="24"/>
-          <w:szCs w:val="24"/>
-        </w:rPr>
-        <w:t xml:space="preserve"> </w:t>
-      </w:r>
-      <w:r>
-        <w:rPr>
-          <w:rFonts w:ascii="Times New Roman" w:hAnsi="Times New Roman" w:cs="Times New Roman"/>
-          <w:sz w:val="24"/>
-          <w:szCs w:val="24"/>
-        </w:rPr>
-        <w:t xml:space="preserve">in the first episode test </w:t>
-      </w:r>
-      <w:r>
-        <w:rPr>
-          <w:rFonts w:ascii="Times New Roman" w:hAnsi="Times New Roman" w:cs="Times New Roman"/>
-          <w:sz w:val="24"/>
-          <w:szCs w:val="24"/>
-        </w:rPr>
-        <w:t xml:space="preserve">(both agents have the same number of layers and units and use the same stochastic process function </w:t>
-      </w:r>
-      <w:r>
-        <w:rPr>
-          <w:rFonts w:ascii="Times New Roman" w:hAnsi="Times New Roman" w:cs="Times New Roman"/>
-          <w:sz w:val="24"/>
-          <w:szCs w:val="24"/>
-        </w:rPr>
-        <w:t>Ornstein–</w:t>
+        <w:t xml:space="preserve"> DDPG and </w:t>
       </w:r>
       <w:proofErr w:type="spellStart"/>
       <w:r>
@@ -809,7 +539,7 @@
           <w:sz w:val="24"/>
           <w:szCs w:val="24"/>
         </w:rPr>
-        <w:t>Uhlenbeck</w:t>
+        <w:t>Tensorforce</w:t>
       </w:r>
       <w:proofErr w:type="spellEnd"/>
       <w:r>
@@ -818,119 +548,28 @@
           <w:sz w:val="24"/>
           <w:szCs w:val="24"/>
         </w:rPr>
-        <w:t xml:space="preserve"> process</w:t>
-      </w:r>
-      <w:r>
-        <w:rPr>
-          <w:rFonts w:ascii="Times New Roman" w:hAnsi="Times New Roman" w:cs="Times New Roman"/>
-          <w:sz w:val="24"/>
-          <w:szCs w:val="24"/>
-        </w:rPr>
-        <w:t xml:space="preserve">, within </w:t>
-      </w:r>
-      <w:r>
-        <w:rPr>
-          <w:rFonts w:ascii="Times New Roman" w:hAnsi="Times New Roman" w:cs="Times New Roman"/>
-          <w:sz w:val="24"/>
-          <w:szCs w:val="24"/>
-        </w:rPr>
-        <w:t>theta=.15, mu=0., sigma=.3</w:t>
-      </w:r>
-      <w:r>
-        <w:rPr>
-          <w:rFonts w:ascii="Times New Roman" w:hAnsi="Times New Roman" w:cs="Times New Roman"/>
-          <w:sz w:val="24"/>
-          <w:szCs w:val="24"/>
-        </w:rPr>
-        <w:t>)</w:t>
-      </w:r>
-      <w:r>
-        <w:rPr>
-          <w:rFonts w:ascii="Times New Roman" w:hAnsi="Times New Roman" w:cs="Times New Roman"/>
-          <w:sz w:val="24"/>
-          <w:szCs w:val="24"/>
-        </w:rPr>
-        <w:t xml:space="preserve">. Still </w:t>
-      </w:r>
-      <w:proofErr w:type="gramStart"/>
-      <w:r>
-        <w:rPr>
-          <w:rFonts w:ascii="Times New Roman" w:hAnsi="Times New Roman" w:cs="Times New Roman"/>
-          <w:sz w:val="24"/>
-          <w:szCs w:val="24"/>
-        </w:rPr>
-        <w:t>both of them</w:t>
-      </w:r>
-      <w:proofErr w:type="gramEnd"/>
-      <w:r>
-        <w:rPr>
-          <w:rFonts w:ascii="Times New Roman" w:hAnsi="Times New Roman" w:cs="Times New Roman"/>
-          <w:sz w:val="24"/>
-          <w:szCs w:val="24"/>
-        </w:rPr>
-        <w:t xml:space="preserve"> are falling backward</w:t>
-      </w:r>
-      <w:r>
-        <w:rPr>
-          <w:rFonts w:ascii="Times New Roman" w:hAnsi="Times New Roman" w:cs="Times New Roman"/>
-          <w:sz w:val="24"/>
-          <w:szCs w:val="24"/>
-        </w:rPr>
-        <w:t xml:space="preserve">. </w:t>
+        <w:t xml:space="preserve"> PPO agents 500,000 </w:t>
+      </w:r>
+      <w:proofErr w:type="spellStart"/>
+      <w:r>
+        <w:rPr>
+          <w:rFonts w:ascii="Times New Roman" w:hAnsi="Times New Roman" w:cs="Times New Roman"/>
+          <w:sz w:val="24"/>
+          <w:szCs w:val="24"/>
+        </w:rPr>
+        <w:t>timesteps</w:t>
+      </w:r>
+      <w:proofErr w:type="spellEnd"/>
+      <w:r>
+        <w:rPr>
+          <w:rFonts w:ascii="Times New Roman" w:hAnsi="Times New Roman" w:cs="Times New Roman"/>
+          <w:sz w:val="24"/>
+          <w:szCs w:val="24"/>
+        </w:rPr>
+        <w:t xml:space="preserve"> (approximately 5,000 episodes) each to serve as a baseline for comparing any custom-made agents.  The default PPO agent never achieved forward motion, and was still falling backwards at the end of this training with a reward ranging from -300 to -450.  The default DDPG agent began with better results, although it was still falling backward, but during the training it actually learned to fall backwards much faster, with much more negative cumulative reward.</w:t>
       </w:r>
       <w:bookmarkStart w:id="0" w:name="_GoBack"/>
       <w:bookmarkEnd w:id="0"/>
-      <w:r>
-        <w:rPr>
-          <w:rFonts w:ascii="Times New Roman" w:hAnsi="Times New Roman" w:cs="Times New Roman"/>
-          <w:sz w:val="24"/>
-          <w:szCs w:val="24"/>
-        </w:rPr>
-        <w:t>The next challenge for this DQN part is how to optimize the neural networks within different stochastic process functions and different structures or types</w:t>
-      </w:r>
-      <w:r>
-        <w:rPr>
-          <w:rFonts w:ascii="Times New Roman" w:hAnsi="Times New Roman" w:cs="Times New Roman"/>
-          <w:sz w:val="24"/>
-          <w:szCs w:val="24"/>
-        </w:rPr>
-        <w:t xml:space="preserve"> of neural networks. Also, in addition to A3C and NAF, another paper, </w:t>
-      </w:r>
-      <w:r>
-        <w:rPr>
-          <w:rFonts w:ascii="Times New Roman" w:hAnsi="Times New Roman" w:cs="Times New Roman"/>
-          <w:i/>
-          <w:sz w:val="24"/>
-          <w:szCs w:val="24"/>
-        </w:rPr>
-        <w:t>Deep Reinforcement Learning for Robotic Manipulation with Asynchronous Off-Policy Updates</w:t>
-      </w:r>
-      <w:r>
-        <w:rPr>
-          <w:rFonts w:ascii="Times New Roman" w:hAnsi="Times New Roman" w:cs="Times New Roman"/>
-          <w:sz w:val="24"/>
-          <w:szCs w:val="24"/>
-        </w:rPr>
-        <w:t xml:space="preserve">, provides an asynchronous NAF within N collect threads and 1 trainer thread therefore probably we will move into this implementation. Unlike A3C, Asynchronous NAF is an off-policy method and each collect thread will not provide any gradient information and we are going to evaluate </w:t>
-      </w:r>
-      <w:proofErr w:type="gramStart"/>
-      <w:r>
-        <w:rPr>
-          <w:rFonts w:ascii="Times New Roman" w:hAnsi="Times New Roman" w:cs="Times New Roman"/>
-          <w:sz w:val="24"/>
-          <w:szCs w:val="24"/>
-        </w:rPr>
-        <w:t>the this</w:t>
-      </w:r>
-      <w:proofErr w:type="gramEnd"/>
-      <w:r>
-        <w:rPr>
-          <w:rFonts w:ascii="Times New Roman" w:hAnsi="Times New Roman" w:cs="Times New Roman"/>
-          <w:sz w:val="24"/>
-          <w:szCs w:val="24"/>
-        </w:rPr>
-        <w:t xml:space="preserve"> methods before we implement it.</w:t>
-      </w:r>
     </w:p>
     <w:p>
       <w:pPr>
@@ -955,6 +594,410 @@
           <w:sz w:val="24"/>
           <w:szCs w:val="24"/>
         </w:rPr>
+        <w:t xml:space="preserve">Eric has completed the continuous DQN implementation. Due to the fact the DQN is only available for </w:t>
+      </w:r>
+      <w:r>
+        <w:rPr>
+          <w:rFonts w:ascii="Times New Roman" w:hAnsi="Times New Roman" w:cs="Times New Roman"/>
+          <w:sz w:val="24"/>
+          <w:szCs w:val="24"/>
+        </w:rPr>
+        <w:t>discrete actions space,</w:t>
+      </w:r>
+      <w:r>
+        <w:rPr>
+          <w:rFonts w:ascii="Times New Roman" w:hAnsi="Times New Roman" w:cs="Times New Roman"/>
+          <w:sz w:val="24"/>
+          <w:szCs w:val="24"/>
+        </w:rPr>
+        <w:t xml:space="preserve"> </w:t>
+      </w:r>
+      <w:r>
+        <w:rPr>
+          <w:rFonts w:ascii="Times New Roman" w:hAnsi="Times New Roman" w:cs="Times New Roman"/>
+          <w:sz w:val="24"/>
+          <w:szCs w:val="24"/>
+        </w:rPr>
+        <w:t xml:space="preserve">we call normalized </w:t>
+      </w:r>
+      <w:r>
+        <w:rPr>
+          <w:rFonts w:ascii="Times New Roman" w:hAnsi="Times New Roman" w:cs="Times New Roman"/>
+          <w:sz w:val="24"/>
+          <w:szCs w:val="24"/>
+        </w:rPr>
+        <w:t>advantage</w:t>
+      </w:r>
+      <w:r>
+        <w:rPr>
+          <w:rFonts w:ascii="Times New Roman" w:hAnsi="Times New Roman" w:cs="Times New Roman"/>
+          <w:sz w:val="24"/>
+          <w:szCs w:val="24"/>
+        </w:rPr>
+        <w:t xml:space="preserve"> functions (NAF), as an alternative</w:t>
+      </w:r>
+      <w:r>
+        <w:rPr>
+          <w:rFonts w:ascii="Times New Roman" w:hAnsi="Times New Roman" w:cs="Times New Roman"/>
+          <w:sz w:val="24"/>
+          <w:szCs w:val="24"/>
+        </w:rPr>
+        <w:t xml:space="preserve"> of DQN from </w:t>
+      </w:r>
+      <w:proofErr w:type="spellStart"/>
+      <w:r>
+        <w:rPr>
+          <w:rFonts w:ascii="Times New Roman" w:hAnsi="Times New Roman" w:cs="Times New Roman"/>
+          <w:sz w:val="24"/>
+          <w:szCs w:val="24"/>
+        </w:rPr>
+        <w:t>Keras</w:t>
+      </w:r>
+      <w:proofErr w:type="spellEnd"/>
+      <w:r>
+        <w:rPr>
+          <w:rFonts w:ascii="Times New Roman" w:hAnsi="Times New Roman" w:cs="Times New Roman"/>
+          <w:sz w:val="24"/>
+          <w:szCs w:val="24"/>
+        </w:rPr>
+        <w:t>-RL</w:t>
+      </w:r>
+      <w:r>
+        <w:rPr>
+          <w:rFonts w:ascii="Times New Roman" w:hAnsi="Times New Roman" w:cs="Times New Roman"/>
+          <w:sz w:val="24"/>
+          <w:szCs w:val="24"/>
+        </w:rPr>
+        <w:t xml:space="preserve"> within building </w:t>
+      </w:r>
+      <w:r>
+        <w:rPr>
+          <w:rFonts w:ascii="Times New Roman" w:eastAsiaTheme="minorEastAsia" w:hAnsi="Times New Roman" w:cs="Times New Roman"/>
+          <w:sz w:val="24"/>
+          <w:szCs w:val="24"/>
+          <w:lang w:eastAsia="zh-CN"/>
+        </w:rPr>
+        <w:t>three separate neural nets, µ,V and L</w:t>
+      </w:r>
+      <w:r>
+        <w:rPr>
+          <w:rFonts w:ascii="Times New Roman" w:hAnsi="Times New Roman" w:cs="Times New Roman"/>
+          <w:sz w:val="24"/>
+          <w:szCs w:val="24"/>
+        </w:rPr>
+        <w:t xml:space="preserve">. </w:t>
+      </w:r>
+      <w:r>
+        <w:rPr>
+          <w:rFonts w:ascii="Times New Roman" w:hAnsi="Times New Roman" w:cs="Times New Roman"/>
+          <w:sz w:val="24"/>
+          <w:szCs w:val="24"/>
+        </w:rPr>
+        <w:t xml:space="preserve">V and </w:t>
+      </w:r>
+      <w:r>
+        <w:rPr>
+          <w:rFonts w:ascii="Times New Roman" w:eastAsiaTheme="minorEastAsia" w:hAnsi="Times New Roman" w:cs="Times New Roman"/>
+          <w:sz w:val="24"/>
+          <w:szCs w:val="24"/>
+          <w:lang w:eastAsia="zh-CN"/>
+        </w:rPr>
+        <w:t xml:space="preserve">µ both have 3 </w:t>
+      </w:r>
+      <w:r>
+        <w:rPr>
+          <w:rFonts w:ascii="Times New Roman" w:eastAsiaTheme="minorEastAsia" w:hAnsi="Times New Roman" w:cs="Times New Roman"/>
+          <w:sz w:val="24"/>
+          <w:szCs w:val="24"/>
+          <w:lang w:eastAsia="zh-CN"/>
+        </w:rPr>
+        <w:t xml:space="preserve">fully connected hidden layers and L has 3 fully connected hidden layers. </w:t>
+      </w:r>
+      <w:r>
+        <w:rPr>
+          <w:rFonts w:ascii="Times New Roman" w:hAnsi="Times New Roman" w:cs="Times New Roman"/>
+          <w:sz w:val="24"/>
+          <w:szCs w:val="24"/>
+        </w:rPr>
+        <w:t>Ideally, the DQN agent</w:t>
+      </w:r>
+      <w:r>
+        <w:rPr>
+          <w:rFonts w:ascii="Times New Roman" w:hAnsi="Times New Roman" w:cs="Times New Roman"/>
+          <w:sz w:val="24"/>
+          <w:szCs w:val="24"/>
+        </w:rPr>
+        <w:t xml:space="preserve"> should</w:t>
+      </w:r>
+      <w:r>
+        <w:rPr>
+          <w:rFonts w:ascii="Times New Roman" w:hAnsi="Times New Roman" w:cs="Times New Roman"/>
+          <w:sz w:val="24"/>
+          <w:szCs w:val="24"/>
+        </w:rPr>
+        <w:t xml:space="preserve"> outperform the DDPG agent</w:t>
+      </w:r>
+      <w:r>
+        <w:rPr>
+          <w:rFonts w:ascii="Times New Roman" w:hAnsi="Times New Roman" w:cs="Times New Roman"/>
+          <w:sz w:val="24"/>
+          <w:szCs w:val="24"/>
+        </w:rPr>
+        <w:t>.</w:t>
+      </w:r>
+      <w:r>
+        <w:rPr>
+          <w:rFonts w:ascii="Times New Roman" w:hAnsi="Times New Roman" w:cs="Times New Roman"/>
+          <w:sz w:val="24"/>
+          <w:szCs w:val="24"/>
+        </w:rPr>
+        <w:t xml:space="preserve"> After training</w:t>
+      </w:r>
+      <w:r>
+        <w:rPr>
+          <w:rFonts w:ascii="Times New Roman" w:hAnsi="Times New Roman" w:cs="Times New Roman"/>
+          <w:sz w:val="24"/>
+          <w:szCs w:val="24"/>
+        </w:rPr>
+        <w:t xml:space="preserve"> the DQN agent first 1000 epochs, the reward</w:t>
+      </w:r>
+      <w:r>
+        <w:rPr>
+          <w:rFonts w:ascii="Times New Roman" w:hAnsi="Times New Roman" w:cs="Times New Roman"/>
+          <w:sz w:val="24"/>
+          <w:szCs w:val="24"/>
+        </w:rPr>
+        <w:t xml:space="preserve"> of the first episode</w:t>
+      </w:r>
+      <w:r>
+        <w:rPr>
+          <w:rFonts w:ascii="Times New Roman" w:hAnsi="Times New Roman" w:cs="Times New Roman"/>
+          <w:sz w:val="24"/>
+          <w:szCs w:val="24"/>
+        </w:rPr>
+        <w:t xml:space="preserve"> is</w:t>
+      </w:r>
+      <w:r>
+        <w:rPr>
+          <w:rFonts w:ascii="Times New Roman" w:hAnsi="Times New Roman" w:cs="Times New Roman"/>
+          <w:sz w:val="24"/>
+          <w:szCs w:val="24"/>
+        </w:rPr>
+        <w:t xml:space="preserve"> </w:t>
+      </w:r>
+      <w:r>
+        <w:rPr>
+          <w:rFonts w:ascii="Times New Roman" w:hAnsi="Times New Roman" w:cs="Times New Roman"/>
+          <w:sz w:val="24"/>
+          <w:szCs w:val="24"/>
+        </w:rPr>
+        <w:t>-57.352</w:t>
+      </w:r>
+      <w:r>
+        <w:rPr>
+          <w:rFonts w:ascii="Times New Roman" w:hAnsi="Times New Roman" w:cs="Times New Roman"/>
+          <w:sz w:val="24"/>
+          <w:szCs w:val="24"/>
+        </w:rPr>
+        <w:t>. The first 100</w:t>
+      </w:r>
+      <w:r>
+        <w:rPr>
+          <w:rFonts w:ascii="Times New Roman" w:hAnsi="Times New Roman" w:cs="Times New Roman"/>
+          <w:sz w:val="24"/>
+          <w:szCs w:val="24"/>
+        </w:rPr>
+        <w:t>0</w:t>
+      </w:r>
+      <w:r>
+        <w:rPr>
+          <w:rFonts w:ascii="Times New Roman" w:hAnsi="Times New Roman" w:cs="Times New Roman"/>
+          <w:sz w:val="24"/>
+          <w:szCs w:val="24"/>
+        </w:rPr>
+        <w:t xml:space="preserve"> epochs</w:t>
+      </w:r>
+      <w:r>
+        <w:rPr>
+          <w:rFonts w:ascii="Times New Roman" w:hAnsi="Times New Roman" w:cs="Times New Roman"/>
+          <w:sz w:val="24"/>
+          <w:szCs w:val="24"/>
+        </w:rPr>
+        <w:t xml:space="preserve"> training</w:t>
+      </w:r>
+      <w:r>
+        <w:rPr>
+          <w:rFonts w:ascii="Times New Roman" w:hAnsi="Times New Roman" w:cs="Times New Roman"/>
+          <w:sz w:val="24"/>
+          <w:szCs w:val="24"/>
+        </w:rPr>
+        <w:t xml:space="preserve"> reward for the default DDPG is </w:t>
+      </w:r>
+      <w:r>
+        <w:rPr>
+          <w:rFonts w:ascii="Times New Roman" w:hAnsi="Times New Roman" w:cs="Times New Roman"/>
+          <w:sz w:val="24"/>
+          <w:szCs w:val="24"/>
+        </w:rPr>
+        <w:t>-460.387</w:t>
+      </w:r>
+      <w:r>
+        <w:rPr>
+          <w:rFonts w:ascii="Times New Roman" w:hAnsi="Times New Roman" w:cs="Times New Roman"/>
+          <w:sz w:val="24"/>
+          <w:szCs w:val="24"/>
+        </w:rPr>
+        <w:t xml:space="preserve"> </w:t>
+      </w:r>
+      <w:r>
+        <w:rPr>
+          <w:rFonts w:ascii="Times New Roman" w:hAnsi="Times New Roman" w:cs="Times New Roman"/>
+          <w:sz w:val="24"/>
+          <w:szCs w:val="24"/>
+        </w:rPr>
+        <w:t xml:space="preserve">in the first episode test </w:t>
+      </w:r>
+      <w:r>
+        <w:rPr>
+          <w:rFonts w:ascii="Times New Roman" w:hAnsi="Times New Roman" w:cs="Times New Roman"/>
+          <w:sz w:val="24"/>
+          <w:szCs w:val="24"/>
+        </w:rPr>
+        <w:t xml:space="preserve">(both agents have the same number of layers and units and use the same stochastic process function </w:t>
+      </w:r>
+      <w:r>
+        <w:rPr>
+          <w:rFonts w:ascii="Times New Roman" w:hAnsi="Times New Roman" w:cs="Times New Roman"/>
+          <w:sz w:val="24"/>
+          <w:szCs w:val="24"/>
+        </w:rPr>
+        <w:t>Ornstein–</w:t>
+      </w:r>
+      <w:proofErr w:type="spellStart"/>
+      <w:r>
+        <w:rPr>
+          <w:rFonts w:ascii="Times New Roman" w:hAnsi="Times New Roman" w:cs="Times New Roman"/>
+          <w:sz w:val="24"/>
+          <w:szCs w:val="24"/>
+        </w:rPr>
+        <w:t>Uhlenbeck</w:t>
+      </w:r>
+      <w:proofErr w:type="spellEnd"/>
+      <w:r>
+        <w:rPr>
+          <w:rFonts w:ascii="Times New Roman" w:hAnsi="Times New Roman" w:cs="Times New Roman"/>
+          <w:sz w:val="24"/>
+          <w:szCs w:val="24"/>
+        </w:rPr>
+        <w:t xml:space="preserve"> process</w:t>
+      </w:r>
+      <w:r>
+        <w:rPr>
+          <w:rFonts w:ascii="Times New Roman" w:hAnsi="Times New Roman" w:cs="Times New Roman"/>
+          <w:sz w:val="24"/>
+          <w:szCs w:val="24"/>
+        </w:rPr>
+        <w:t xml:space="preserve">, within </w:t>
+      </w:r>
+      <w:r>
+        <w:rPr>
+          <w:rFonts w:ascii="Times New Roman" w:hAnsi="Times New Roman" w:cs="Times New Roman"/>
+          <w:sz w:val="24"/>
+          <w:szCs w:val="24"/>
+        </w:rPr>
+        <w:t>theta=.15, mu=0., sigma=.3</w:t>
+      </w:r>
+      <w:r>
+        <w:rPr>
+          <w:rFonts w:ascii="Times New Roman" w:hAnsi="Times New Roman" w:cs="Times New Roman"/>
+          <w:sz w:val="24"/>
+          <w:szCs w:val="24"/>
+        </w:rPr>
+        <w:t>)</w:t>
+      </w:r>
+      <w:r>
+        <w:rPr>
+          <w:rFonts w:ascii="Times New Roman" w:hAnsi="Times New Roman" w:cs="Times New Roman"/>
+          <w:sz w:val="24"/>
+          <w:szCs w:val="24"/>
+        </w:rPr>
+        <w:t>. Still both of them are falling backward</w:t>
+      </w:r>
+      <w:r>
+        <w:rPr>
+          <w:rFonts w:ascii="Times New Roman" w:hAnsi="Times New Roman" w:cs="Times New Roman"/>
+          <w:sz w:val="24"/>
+          <w:szCs w:val="24"/>
+        </w:rPr>
+        <w:t>. The next challenge for this DQN part is how to optimize the neural networks within different stochastic process functions and different structures or types</w:t>
+      </w:r>
+      <w:r>
+        <w:rPr>
+          <w:rFonts w:ascii="Times New Roman" w:hAnsi="Times New Roman" w:cs="Times New Roman"/>
+          <w:sz w:val="24"/>
+          <w:szCs w:val="24"/>
+        </w:rPr>
+        <w:t xml:space="preserve"> of neural networks. Also, in addition to A3C and NAF, another paper, </w:t>
+      </w:r>
+      <w:r>
+        <w:rPr>
+          <w:rFonts w:ascii="Times New Roman" w:hAnsi="Times New Roman" w:cs="Times New Roman"/>
+          <w:i/>
+          <w:sz w:val="24"/>
+          <w:szCs w:val="24"/>
+        </w:rPr>
+        <w:t>Deep Reinforcement Learning for Robotic Manipulation with Asynchronous Off-Policy Updates</w:t>
+      </w:r>
+      <w:r>
+        <w:rPr>
+          <w:rFonts w:ascii="Times New Roman" w:hAnsi="Times New Roman" w:cs="Times New Roman"/>
+          <w:sz w:val="24"/>
+          <w:szCs w:val="24"/>
+        </w:rPr>
+        <w:t xml:space="preserve">, provides an asynchronous NAF within N collect threads and 1 trainer thread therefore probably we will move into this implementation. Unlike A3C, Asynchronous NAF is an off-policy method and each collect thread will not provide any gradient information and we are going to evaluate </w:t>
+      </w:r>
+      <w:proofErr w:type="gramStart"/>
+      <w:r>
+        <w:rPr>
+          <w:rFonts w:ascii="Times New Roman" w:hAnsi="Times New Roman" w:cs="Times New Roman"/>
+          <w:sz w:val="24"/>
+          <w:szCs w:val="24"/>
+        </w:rPr>
+        <w:t>the this</w:t>
+      </w:r>
+      <w:proofErr w:type="gramEnd"/>
+      <w:r>
+        <w:rPr>
+          <w:rFonts w:ascii="Times New Roman" w:hAnsi="Times New Roman" w:cs="Times New Roman"/>
+          <w:sz w:val="24"/>
+          <w:szCs w:val="24"/>
+        </w:rPr>
+        <w:t xml:space="preserve"> methods before we implement it.</w:t>
+      </w:r>
+    </w:p>
+    <w:p>
+      <w:pPr>
+        <w:rPr>
+          <w:rFonts w:ascii="Times New Roman" w:hAnsi="Times New Roman" w:cs="Times New Roman"/>
+          <w:sz w:val="24"/>
+          <w:szCs w:val="24"/>
+        </w:rPr>
+      </w:pPr>
+    </w:p>
+    <w:p>
+      <w:pPr>
+        <w:rPr>
+          <w:rFonts w:ascii="Times New Roman" w:hAnsi="Times New Roman" w:cs="Times New Roman"/>
+          <w:sz w:val="24"/>
+          <w:szCs w:val="24"/>
+        </w:rPr>
+      </w:pPr>
+      <w:r>
+        <w:rPr>
+          <w:rFonts w:ascii="Times New Roman" w:hAnsi="Times New Roman" w:cs="Times New Roman"/>
+          <w:sz w:val="24"/>
+          <w:szCs w:val="24"/>
+        </w:rPr>
         <w:t xml:space="preserve">Ben has nearly completed his implementation of the A3C algorithm. </w:t>
       </w:r>
       <w:r>
@@ -1029,7 +1072,16 @@
           <w:sz w:val="24"/>
           <w:szCs w:val="24"/>
         </w:rPr>
-        <w:t xml:space="preserve">asynchronous: it uses multithreading to create many rollouts in the simulation environment, and then once the rollouts have completed, each thread contributes what it has “learned” to the global gradients. Each thread is then updated with the new global gradients, and new rollouts are executed. Multithreading </w:t>
+        <w:t xml:space="preserve">asynchronous: it uses multithreading to create many rollouts in the simulation environment, and then once the rollouts have completed, each thread contributes what it has “learned” to the global gradients. Each thread is then updated with the new global gradients, and new rollouts are </w:t>
+      </w:r>
+      <w:r>
+        <w:rPr>
+          <w:rFonts w:ascii="Times New Roman" w:hAnsi="Times New Roman" w:cs="Times New Roman"/>
+          <w:sz w:val="24"/>
+          <w:szCs w:val="24"/>
+        </w:rPr>
+        <w:lastRenderedPageBreak/>
+        <w:t xml:space="preserve">executed. Multithreading </w:t>
       </w:r>
       <w:r>
         <w:rPr>
@@ -1205,16 +1257,7 @@
           <w:sz w:val="24"/>
           <w:szCs w:val="24"/>
         </w:rPr>
-        <w:t xml:space="preserve">Functionality of the algorithm has taken </w:t>
-      </w:r>
-      <w:r>
-        <w:rPr>
-          <w:rFonts w:ascii="Times New Roman" w:hAnsi="Times New Roman" w:cs="Times New Roman"/>
-          <w:sz w:val="24"/>
-          <w:szCs w:val="24"/>
-        </w:rPr>
-        <w:lastRenderedPageBreak/>
-        <w:t>precedence over the architecture of the actor and critic networks.</w:t>
+        <w:t>Functionality of the algorithm has taken precedence over the architecture of the actor and critic networks.</w:t>
       </w:r>
       <w:r>
         <w:rPr>
@@ -2241,6 +2284,7 @@
           <w:sz w:val="24"/>
           <w:szCs w:val="24"/>
         </w:rPr>
+        <w:lastRenderedPageBreak/>
         <w:t>Issues</w:t>
       </w:r>
     </w:p>
@@ -2292,7 +2336,6 @@
           <w:sz w:val="24"/>
           <w:szCs w:val="24"/>
         </w:rPr>
-        <w:lastRenderedPageBreak/>
         <w:t xml:space="preserve">One major issue we foresee is availability of resources. Most of our algorithms are extremely compute-intensive. We have seen many posts on the challenge page describing some breakthrough strategies as brute force and using many GPUs to train a given agent for hundreds of hours. Although we have 3 GPUs across our team, we no longer have weeks to train our agents and may simply be constrained by compute time. </w:t>
       </w:r>
     </w:p>
@@ -2307,7 +2350,7 @@
 </file>
 
 <file path=word/styles.xml><?xml version="1.0" encoding="utf-8"?>
-<w:styles xmlns:mc="http://schemas.openxmlformats.org/markup-compatibility/2006" xmlns:r="http://schemas.openxmlformats.org/officeDocument/2006/relationships" xmlns:w="http://schemas.openxmlformats.org/wordprocessingml/2006/main" xmlns:w14="http://schemas.microsoft.com/office/word/2010/wordml" xmlns:w15="http://schemas.microsoft.com/office/word/2012/wordml" xmlns:w16cid="http://schemas.microsoft.com/office/word/2016/wordml/cid" xmlns:w16se="http://schemas.microsoft.com/office/word/2015/wordml/symex" mc:Ignorable="w14 w15 w16se w16cid">
+<w:styles xmlns:mc="http://schemas.openxmlformats.org/markup-compatibility/2006" xmlns:r="http://schemas.openxmlformats.org/officeDocument/2006/relationships" xmlns:w="http://schemas.openxmlformats.org/wordprocessingml/2006/main" xmlns:w14="http://schemas.microsoft.com/office/word/2010/wordml" xmlns:w15="http://schemas.microsoft.com/office/word/2012/wordml" mc:Ignorable="w14 w15">
   <w:docDefaults>
     <w:rPrDefault>
       <w:rPr>
@@ -2323,7 +2366,7 @@
       </w:pPr>
     </w:pPrDefault>
   </w:docDefaults>
-  <w:latentStyles w:defLockedState="0" w:defUIPriority="99" w:defSemiHidden="0" w:defUnhideWhenUsed="0" w:defQFormat="0" w:count="375">
+  <w:latentStyles w:defLockedState="0" w:defUIPriority="99" w:defSemiHidden="0" w:defUnhideWhenUsed="0" w:defQFormat="0" w:count="371">
     <w:lsdException w:name="Normal" w:uiPriority="0" w:qFormat="1"/>
     <w:lsdException w:name="heading 1" w:uiPriority="9" w:qFormat="1"/>
     <w:lsdException w:name="heading 2" w:semiHidden="1" w:uiPriority="9" w:unhideWhenUsed="1" w:qFormat="1"/>
@@ -2429,6 +2472,7 @@
     <w:lsdException w:name="HTML Sample" w:semiHidden="1" w:unhideWhenUsed="1"/>
     <w:lsdException w:name="HTML Typewriter" w:semiHidden="1" w:unhideWhenUsed="1"/>
     <w:lsdException w:name="HTML Variable" w:semiHidden="1" w:unhideWhenUsed="1"/>
+    <w:lsdException w:name="Normal Table" w:semiHidden="1" w:unhideWhenUsed="1"/>
     <w:lsdException w:name="annotation subject" w:semiHidden="1" w:unhideWhenUsed="1"/>
     <w:lsdException w:name="No List" w:semiHidden="1" w:unhideWhenUsed="1"/>
     <w:lsdException w:name="Outline List 1" w:semiHidden="1" w:unhideWhenUsed="1"/>
@@ -2472,8 +2516,10 @@
     <w:lsdException w:name="Table Elegant" w:semiHidden="1" w:unhideWhenUsed="1"/>
     <w:lsdException w:name="Table Professional" w:semiHidden="1" w:unhideWhenUsed="1"/>
     <w:lsdException w:name="Table Subtle 1" w:semiHidden="1" w:unhideWhenUsed="1"/>
+    <w:lsdException w:name="Table Subtle 2" w:semiHidden="1" w:unhideWhenUsed="1"/>
     <w:lsdException w:name="Table Web 1" w:semiHidden="1" w:unhideWhenUsed="1"/>
     <w:lsdException w:name="Table Web 2" w:semiHidden="1" w:unhideWhenUsed="1"/>
+    <w:lsdException w:name="Table Web 3" w:semiHidden="1" w:unhideWhenUsed="1"/>
     <w:lsdException w:name="Balloon Text" w:semiHidden="1" w:unhideWhenUsed="1"/>
     <w:lsdException w:name="Table Grid" w:uiPriority="39"/>
     <w:lsdException w:name="Table Theme" w:semiHidden="1" w:unhideWhenUsed="1"/>
@@ -2692,10 +2738,6 @@
     <w:lsdException w:name="List Table 5 Dark Accent 6" w:uiPriority="50"/>
     <w:lsdException w:name="List Table 6 Colorful Accent 6" w:uiPriority="51"/>
     <w:lsdException w:name="List Table 7 Colorful Accent 6" w:uiPriority="52"/>
-    <w:lsdException w:name="Mention" w:semiHidden="1" w:unhideWhenUsed="1"/>
-    <w:lsdException w:name="Smart Hyperlink" w:semiHidden="1" w:unhideWhenUsed="1"/>
-    <w:lsdException w:name="Hashtag" w:semiHidden="1" w:unhideWhenUsed="1"/>
-    <w:lsdException w:name="Unresolved Mention" w:semiHidden="1" w:unhideWhenUsed="1"/>
   </w:latentStyles>
   <w:style w:type="paragraph" w:default="1" w:styleId="Normal">
     <w:name w:val="Normal"/>

</xml_diff>